<commit_message>
Use case and ssd updated
</commit_message>
<xml_diff>
--- a/Iteration_3/RAD.docx
+++ b/Iteration_3/RAD.docx
@@ -1784,105 +1784,41 @@
         <w:spacing w:line="480" w:lineRule="auto"/>
         <w:rPr>
           <w:rFonts w:ascii="Times New Roman" w:hAnsi="Times New Roman" w:cs="Times New Roman"/>
-          <w:lang w:eastAsia="ko-KR"/>
+          <w:b/>
+          <w:bCs/>
         </w:rPr>
       </w:pPr>
+      <w:r>
+        <w:rPr>
+          <w:rFonts w:ascii="Times New Roman" w:hAnsi="Times New Roman" w:cs="Times New Roman"/>
+          <w:b/>
+          <w:bCs/>
+          <w:lang w:eastAsia="ko-KR"/>
+        </w:rPr>
+        <w:t>USE CASES</w:t>
+      </w:r>
+      <w:r>
+        <w:rPr>
+          <w:rFonts w:ascii="Times New Roman" w:hAnsi="Times New Roman" w:cs="Times New Roman"/>
+          <w:b/>
+          <w:bCs/>
+          <w:lang w:eastAsia="ko-KR"/>
+        </w:rPr>
+        <w:t xml:space="preserve"> </w:t>
+      </w:r>
     </w:p>
     <w:p>
       <w:pPr>
         <w:spacing w:line="480" w:lineRule="auto"/>
         <w:rPr>
           <w:rFonts w:ascii="Times New Roman" w:hAnsi="Times New Roman" w:cs="Times New Roman"/>
-          <w:lang w:eastAsia="ko-KR"/>
         </w:rPr>
       </w:pPr>
-    </w:p>
-    <w:p>
-      <w:pPr>
-        <w:spacing w:line="480" w:lineRule="auto"/>
-        <w:rPr>
-          <w:rFonts w:ascii="Times New Roman" w:hAnsi="Times New Roman" w:cs="Times New Roman"/>
-          <w:lang w:eastAsia="ko-KR"/>
-        </w:rPr>
-      </w:pPr>
-    </w:p>
-    <w:p>
-      <w:pPr>
-        <w:spacing w:line="480" w:lineRule="auto"/>
-        <w:rPr>
-          <w:rFonts w:ascii="Times New Roman" w:hAnsi="Times New Roman" w:cs="Times New Roman"/>
-          <w:lang w:eastAsia="ko-KR"/>
-        </w:rPr>
-      </w:pPr>
-    </w:p>
-    <w:p>
-      <w:pPr>
-        <w:spacing w:line="480" w:lineRule="auto"/>
-        <w:rPr>
-          <w:rFonts w:ascii="Times New Roman" w:hAnsi="Times New Roman" w:cs="Times New Roman"/>
-          <w:lang w:eastAsia="ko-KR"/>
-        </w:rPr>
-      </w:pPr>
-    </w:p>
-    <w:p>
-      <w:pPr>
-        <w:spacing w:line="480" w:lineRule="auto"/>
-        <w:rPr>
-          <w:rFonts w:ascii="Times New Roman" w:hAnsi="Times New Roman" w:cs="Times New Roman"/>
-          <w:lang w:eastAsia="ko-KR"/>
-        </w:rPr>
-      </w:pPr>
-    </w:p>
-    <w:p>
-      <w:pPr>
-        <w:spacing w:line="480" w:lineRule="auto"/>
-        <w:rPr>
-          <w:rFonts w:ascii="Times New Roman" w:hAnsi="Times New Roman" w:cs="Times New Roman"/>
-          <w:lang w:eastAsia="ko-KR"/>
-        </w:rPr>
-      </w:pPr>
-    </w:p>
-    <w:p>
-      <w:pPr>
-        <w:spacing w:line="480" w:lineRule="auto"/>
+      <w:r>
         <w:rPr>
           <w:rFonts w:ascii="Times New Roman" w:hAnsi="Times New Roman" w:cs="Times New Roman"/>
           <w:b/>
-          <w:bCs/>
-        </w:rPr>
-      </w:pPr>
-      <w:r>
-        <w:rPr>
-          <w:rFonts w:ascii="Times New Roman" w:hAnsi="Times New Roman" w:cs="Times New Roman"/>
-          <w:b/>
-          <w:bCs/>
-          <w:lang w:eastAsia="ko-KR"/>
-        </w:rPr>
-        <w:t>USE CASES</w:t>
-      </w:r>
-      <w:r>
-        <w:rPr>
-          <w:rFonts w:ascii="Times New Roman" w:hAnsi="Times New Roman" w:cs="Times New Roman"/>
-          <w:b/>
-          <w:bCs/>
-          <w:lang w:eastAsia="ko-KR"/>
-        </w:rPr>
-        <w:t xml:space="preserve"> </w:t>
-      </w:r>
-    </w:p>
-    <w:p>
-      <w:pPr>
-        <w:spacing w:line="480" w:lineRule="auto"/>
-        <w:rPr>
-          <w:rFonts w:ascii="Times New Roman" w:hAnsi="Times New Roman" w:cs="Times New Roman"/>
-        </w:rPr>
-      </w:pPr>
-      <w:r>
-        <w:rPr>
-          <w:rFonts w:ascii="Times New Roman" w:hAnsi="Times New Roman" w:cs="Times New Roman"/>
-          <w:b/>
-        </w:rPr>
-        <w:lastRenderedPageBreak/>
+        </w:rPr>
         <w:t xml:space="preserve">Use Case Name: </w:t>
       </w:r>
       <w:r>
@@ -2004,6 +1940,7 @@
         <w:rPr>
           <w:rFonts w:ascii="Times New Roman" w:hAnsi="Times New Roman" w:cs="Times New Roman"/>
         </w:rPr>
+        <w:lastRenderedPageBreak/>
         <w:t xml:space="preserve">3) The student selects </w:t>
       </w:r>
       <w:r>
@@ -2663,6 +2600,42 @@
           <w:sz w:val="24"/>
           <w:szCs w:val="24"/>
         </w:rPr>
+        <w:t>see</w:t>
+      </w:r>
+      <w:proofErr w:type="spellEnd"/>
+      <w:r>
+        <w:rPr>
+          <w:rFonts w:ascii="Times New Roman" w:hAnsi="Times New Roman" w:cs="Times New Roman"/>
+          <w:sz w:val="24"/>
+          <w:szCs w:val="24"/>
+        </w:rPr>
+        <w:t xml:space="preserve"> </w:t>
+      </w:r>
+      <w:proofErr w:type="spellStart"/>
+      <w:r>
+        <w:rPr>
+          <w:rFonts w:ascii="Times New Roman" w:hAnsi="Times New Roman" w:cs="Times New Roman"/>
+          <w:sz w:val="24"/>
+          <w:szCs w:val="24"/>
+        </w:rPr>
+        <w:t>the</w:t>
+      </w:r>
+      <w:proofErr w:type="spellEnd"/>
+      <w:r>
+        <w:rPr>
+          <w:rFonts w:ascii="Times New Roman" w:hAnsi="Times New Roman" w:cs="Times New Roman"/>
+          <w:sz w:val="24"/>
+          <w:szCs w:val="24"/>
+        </w:rPr>
+        <w:t xml:space="preserve"> </w:t>
+      </w:r>
+      <w:proofErr w:type="spellStart"/>
+      <w:r>
+        <w:rPr>
+          <w:rFonts w:ascii="Times New Roman" w:hAnsi="Times New Roman" w:cs="Times New Roman"/>
+          <w:sz w:val="24"/>
+          <w:szCs w:val="24"/>
+        </w:rPr>
         <w:t>transcript</w:t>
       </w:r>
       <w:proofErr w:type="spellEnd"/>
@@ -3570,47 +3543,32 @@
     <w:p>
       <w:pPr>
         <w:spacing w:line="480" w:lineRule="auto"/>
-        <w:rPr>
-          <w:rFonts w:ascii="Times New Roman" w:hAnsi="Times New Roman" w:cs="Times New Roman"/>
-          <w:b/>
-          <w:bCs/>
-          <w:lang w:val="tr-TR"/>
+        <w:ind w:left="360"/>
+        <w:rPr>
+          <w:rFonts w:ascii="Times New Roman" w:hAnsi="Times New Roman" w:cs="Times New Roman"/>
         </w:rPr>
       </w:pPr>
-      <w:r>
-        <w:rPr>
-          <w:rFonts w:ascii="Times New Roman" w:hAnsi="Times New Roman" w:cs="Times New Roman"/>
-          <w:b/>
-          <w:bCs/>
-          <w:lang w:val="tr-TR" w:eastAsia="ko-KR"/>
-        </w:rPr>
-        <w:t>SYSTEM SEQUENCE DIAGRAM (SSD)</w:t>
-      </w:r>
+      <w:bookmarkStart w:id="0" w:name="_GoBack"/>
+      <w:bookmarkEnd w:id="0"/>
     </w:p>
     <w:p>
       <w:pPr>
         <w:spacing w:line="480" w:lineRule="auto"/>
         <w:rPr>
           <w:rFonts w:ascii="Times New Roman" w:hAnsi="Times New Roman" w:cs="Times New Roman"/>
+          <w:b/>
+          <w:bCs/>
+          <w:lang w:val="tr-TR"/>
         </w:rPr>
       </w:pPr>
       <w:r>
         <w:rPr>
           <w:rFonts w:ascii="Times New Roman" w:hAnsi="Times New Roman" w:cs="Times New Roman"/>
-        </w:rPr>
-        <w:t>1)</w:t>
-      </w:r>
-      <w:r>
-        <w:rPr>
-          <w:rFonts w:ascii="Times New Roman" w:hAnsi="Times New Roman" w:cs="Times New Roman"/>
-        </w:rPr>
-        <w:t xml:space="preserve"> S</w:t>
-      </w:r>
-      <w:r>
-        <w:rPr>
-          <w:rFonts w:ascii="Times New Roman" w:hAnsi="Times New Roman" w:cs="Times New Roman"/>
-        </w:rPr>
-        <w:t>tudents log in with using their username and password if there are no conflicts.</w:t>
+          <w:b/>
+          <w:bCs/>
+          <w:lang w:val="tr-TR" w:eastAsia="ko-KR"/>
+        </w:rPr>
+        <w:t>SYSTEM SEQUENCE DIAGRAM (SSD)</w:t>
       </w:r>
     </w:p>
     <w:p>
@@ -3624,7 +3582,19 @@
         <w:rPr>
           <w:rFonts w:ascii="Times New Roman" w:hAnsi="Times New Roman" w:cs="Times New Roman"/>
         </w:rPr>
-        <w:t>2) Students enters the “register to a course" tab to view available courses.</w:t>
+        <w:t>1)</w:t>
+      </w:r>
+      <w:r>
+        <w:rPr>
+          <w:rFonts w:ascii="Times New Roman" w:hAnsi="Times New Roman" w:cs="Times New Roman"/>
+        </w:rPr>
+        <w:t xml:space="preserve"> S</w:t>
+      </w:r>
+      <w:r>
+        <w:rPr>
+          <w:rFonts w:ascii="Times New Roman" w:hAnsi="Times New Roman" w:cs="Times New Roman"/>
+        </w:rPr>
+        <w:t>tudents log in with using their username and password if there are no conflicts.</w:t>
       </w:r>
     </w:p>
     <w:p>
@@ -3638,7 +3608,20 @@
         <w:rPr>
           <w:rFonts w:ascii="Times New Roman" w:hAnsi="Times New Roman" w:cs="Times New Roman"/>
         </w:rPr>
-        <w:lastRenderedPageBreak/>
+        <w:t>2) Students enters the “register to a course" tab to view available courses.</w:t>
+      </w:r>
+    </w:p>
+    <w:p>
+      <w:pPr>
+        <w:spacing w:line="480" w:lineRule="auto"/>
+        <w:rPr>
+          <w:rFonts w:ascii="Times New Roman" w:hAnsi="Times New Roman" w:cs="Times New Roman"/>
+        </w:rPr>
+      </w:pPr>
+      <w:r>
+        <w:rPr>
+          <w:rFonts w:ascii="Times New Roman" w:hAnsi="Times New Roman" w:cs="Times New Roman"/>
+        </w:rPr>
         <w:t>3</w:t>
       </w:r>
       <w:r>
@@ -3741,6 +3724,7 @@
           <w:noProof/>
           <w:lang w:val="en-GB" w:eastAsia="en-GB" w:bidi="ar-SA"/>
         </w:rPr>
+        <w:lastRenderedPageBreak/>
         <w:drawing>
           <wp:inline distT="0" distB="0" distL="0" distR="0" wp14:anchorId="2896AA6E" wp14:editId="37150658">
             <wp:extent cx="3894157" cy="5220152"/>
@@ -3810,7 +3794,6 @@
           <w:rFonts w:ascii="Times New Roman" w:hAnsi="Times New Roman" w:cs="Times New Roman"/>
           <w:b/>
         </w:rPr>
-        <w:lastRenderedPageBreak/>
         <w:t xml:space="preserve">Use Case Name: </w:t>
       </w:r>
       <w:r>
@@ -3907,7 +3890,7 @@
           <w:rFonts w:ascii="Times New Roman" w:hAnsi="Times New Roman" w:cs="Times New Roman"/>
         </w:rPr>
         <w:tab/>
-        <w:t>2) The advisor opens "approve student registrations" tab to view registrations.</w:t>
+        <w:t>2) The advisor opens "student registrations" tab to view registrations.</w:t>
       </w:r>
     </w:p>
     <w:p>
@@ -3922,6 +3905,7 @@
         <w:rPr>
           <w:rFonts w:ascii="Times New Roman" w:hAnsi="Times New Roman" w:cs="Times New Roman"/>
         </w:rPr>
+        <w:lastRenderedPageBreak/>
         <w:t>3</w:t>
       </w:r>
       <w:r>
@@ -4428,300 +4412,23 @@
           <w:sz w:val="24"/>
           <w:szCs w:val="24"/>
         </w:rPr>
-        <w:t xml:space="preserve">Step 2: </w:t>
-      </w:r>
-      <w:proofErr w:type="spellStart"/>
-      <w:r>
-        <w:rPr>
-          <w:rFonts w:ascii="Times New Roman" w:hAnsi="Times New Roman" w:cs="Times New Roman"/>
-          <w:sz w:val="24"/>
-          <w:szCs w:val="24"/>
-        </w:rPr>
-        <w:t>If</w:t>
-      </w:r>
-      <w:proofErr w:type="spellEnd"/>
-      <w:r>
-        <w:rPr>
-          <w:rFonts w:ascii="Times New Roman" w:hAnsi="Times New Roman" w:cs="Times New Roman"/>
-          <w:sz w:val="24"/>
-          <w:szCs w:val="24"/>
-        </w:rPr>
-        <w:t xml:space="preserve"> </w:t>
-      </w:r>
-      <w:proofErr w:type="spellStart"/>
-      <w:r>
-        <w:rPr>
-          <w:rFonts w:ascii="Times New Roman" w:hAnsi="Times New Roman" w:cs="Times New Roman"/>
-          <w:sz w:val="24"/>
-          <w:szCs w:val="24"/>
-        </w:rPr>
-        <w:t>student</w:t>
-      </w:r>
-      <w:proofErr w:type="spellEnd"/>
-      <w:r>
-        <w:rPr>
-          <w:rFonts w:ascii="Times New Roman" w:hAnsi="Times New Roman" w:cs="Times New Roman"/>
-          <w:sz w:val="24"/>
-          <w:szCs w:val="24"/>
-        </w:rPr>
-        <w:t xml:space="preserve"> </w:t>
-      </w:r>
-      <w:proofErr w:type="spellStart"/>
-      <w:r>
-        <w:rPr>
-          <w:rFonts w:ascii="Times New Roman" w:hAnsi="Times New Roman" w:cs="Times New Roman"/>
-          <w:sz w:val="24"/>
-          <w:szCs w:val="24"/>
-        </w:rPr>
-        <w:t>opens</w:t>
-      </w:r>
-      <w:proofErr w:type="spellEnd"/>
-      <w:r>
-        <w:rPr>
-          <w:rFonts w:ascii="Times New Roman" w:hAnsi="Times New Roman" w:cs="Times New Roman"/>
-          <w:sz w:val="24"/>
-          <w:szCs w:val="24"/>
-        </w:rPr>
-        <w:t xml:space="preserve"> “</w:t>
-      </w:r>
-      <w:proofErr w:type="spellStart"/>
-      <w:r>
-        <w:rPr>
-          <w:rFonts w:ascii="Times New Roman" w:hAnsi="Times New Roman" w:cs="Times New Roman"/>
-          <w:sz w:val="24"/>
-          <w:szCs w:val="24"/>
-        </w:rPr>
-        <w:t>profession</w:t>
-      </w:r>
-      <w:proofErr w:type="spellEnd"/>
-      <w:r>
-        <w:rPr>
-          <w:rFonts w:ascii="Times New Roman" w:hAnsi="Times New Roman" w:cs="Times New Roman"/>
-          <w:sz w:val="24"/>
-          <w:szCs w:val="24"/>
-        </w:rPr>
-        <w:t xml:space="preserve">” </w:t>
-      </w:r>
-      <w:proofErr w:type="spellStart"/>
-      <w:r>
-        <w:rPr>
-          <w:rFonts w:ascii="Times New Roman" w:hAnsi="Times New Roman" w:cs="Times New Roman"/>
-          <w:sz w:val="24"/>
-          <w:szCs w:val="24"/>
-        </w:rPr>
-        <w:t>tab</w:t>
-      </w:r>
-      <w:proofErr w:type="spellEnd"/>
-      <w:r>
-        <w:rPr>
-          <w:rFonts w:ascii="Times New Roman" w:hAnsi="Times New Roman" w:cs="Times New Roman"/>
-          <w:sz w:val="24"/>
-          <w:szCs w:val="24"/>
-        </w:rPr>
-        <w:t xml:space="preserve">, </w:t>
-      </w:r>
-      <w:proofErr w:type="spellStart"/>
-      <w:r>
-        <w:rPr>
-          <w:rFonts w:ascii="Times New Roman" w:hAnsi="Times New Roman" w:cs="Times New Roman"/>
-          <w:sz w:val="24"/>
-          <w:szCs w:val="24"/>
-        </w:rPr>
-        <w:t>the</w:t>
-      </w:r>
-      <w:proofErr w:type="spellEnd"/>
-      <w:r>
-        <w:rPr>
-          <w:rFonts w:ascii="Times New Roman" w:hAnsi="Times New Roman" w:cs="Times New Roman"/>
-          <w:sz w:val="24"/>
-          <w:szCs w:val="24"/>
-        </w:rPr>
-        <w:t xml:space="preserve"> </w:t>
-      </w:r>
-      <w:proofErr w:type="spellStart"/>
-      <w:r>
-        <w:rPr>
-          <w:rFonts w:ascii="Times New Roman" w:hAnsi="Times New Roman" w:cs="Times New Roman"/>
-          <w:sz w:val="24"/>
-          <w:szCs w:val="24"/>
-        </w:rPr>
-        <w:t>system</w:t>
-      </w:r>
-      <w:proofErr w:type="spellEnd"/>
-      <w:r>
-        <w:rPr>
-          <w:rFonts w:ascii="Times New Roman" w:hAnsi="Times New Roman" w:cs="Times New Roman"/>
-          <w:sz w:val="24"/>
-          <w:szCs w:val="24"/>
-        </w:rPr>
-        <w:t xml:space="preserve"> </w:t>
-      </w:r>
-      <w:proofErr w:type="spellStart"/>
-      <w:r>
-        <w:rPr>
-          <w:rFonts w:ascii="Times New Roman" w:hAnsi="Times New Roman" w:cs="Times New Roman"/>
-          <w:sz w:val="24"/>
-          <w:szCs w:val="24"/>
-        </w:rPr>
-        <w:t>shows</w:t>
-      </w:r>
-      <w:proofErr w:type="spellEnd"/>
-      <w:r>
-        <w:rPr>
-          <w:rFonts w:ascii="Times New Roman" w:hAnsi="Times New Roman" w:cs="Times New Roman"/>
-          <w:sz w:val="24"/>
-          <w:szCs w:val="24"/>
-        </w:rPr>
-        <w:t xml:space="preserve"> </w:t>
-      </w:r>
-      <w:proofErr w:type="spellStart"/>
-      <w:r>
-        <w:rPr>
-          <w:rFonts w:ascii="Times New Roman" w:hAnsi="Times New Roman" w:cs="Times New Roman"/>
-          <w:sz w:val="24"/>
-          <w:szCs w:val="24"/>
-        </w:rPr>
-        <w:t>advisor’s</w:t>
-      </w:r>
-      <w:proofErr w:type="spellEnd"/>
-      <w:r>
-        <w:rPr>
-          <w:rFonts w:ascii="Times New Roman" w:hAnsi="Times New Roman" w:cs="Times New Roman"/>
-          <w:sz w:val="24"/>
-          <w:szCs w:val="24"/>
-        </w:rPr>
-        <w:t xml:space="preserve"> </w:t>
-      </w:r>
-      <w:proofErr w:type="spellStart"/>
-      <w:r>
-        <w:rPr>
-          <w:rFonts w:ascii="Times New Roman" w:hAnsi="Times New Roman" w:cs="Times New Roman"/>
-          <w:sz w:val="24"/>
-          <w:szCs w:val="24"/>
-        </w:rPr>
-        <w:t>profession</w:t>
-      </w:r>
-      <w:proofErr w:type="spellEnd"/>
-      <w:r>
-        <w:rPr>
-          <w:rFonts w:ascii="Times New Roman" w:hAnsi="Times New Roman" w:cs="Times New Roman"/>
-          <w:sz w:val="24"/>
-          <w:szCs w:val="24"/>
-        </w:rPr>
-        <w:t xml:space="preserve">, </w:t>
-      </w:r>
-      <w:proofErr w:type="spellStart"/>
-      <w:r>
-        <w:rPr>
-          <w:rFonts w:ascii="Times New Roman" w:hAnsi="Times New Roman" w:cs="Times New Roman"/>
-          <w:sz w:val="24"/>
-          <w:szCs w:val="24"/>
-        </w:rPr>
-        <w:t>then</w:t>
-      </w:r>
-      <w:proofErr w:type="spellEnd"/>
-      <w:r>
-        <w:rPr>
-          <w:rFonts w:ascii="Times New Roman" w:hAnsi="Times New Roman" w:cs="Times New Roman"/>
-          <w:sz w:val="24"/>
-          <w:szCs w:val="24"/>
-        </w:rPr>
-        <w:t xml:space="preserve"> </w:t>
-      </w:r>
-      <w:proofErr w:type="spellStart"/>
-      <w:r>
-        <w:rPr>
-          <w:rFonts w:ascii="Times New Roman" w:hAnsi="Times New Roman" w:cs="Times New Roman"/>
-          <w:sz w:val="24"/>
-          <w:szCs w:val="24"/>
-        </w:rPr>
-        <w:t>use</w:t>
-      </w:r>
-      <w:proofErr w:type="spellEnd"/>
-      <w:r>
-        <w:rPr>
-          <w:rFonts w:ascii="Times New Roman" w:hAnsi="Times New Roman" w:cs="Times New Roman"/>
-          <w:sz w:val="24"/>
-          <w:szCs w:val="24"/>
-        </w:rPr>
-        <w:t xml:space="preserve"> </w:t>
-      </w:r>
-      <w:proofErr w:type="spellStart"/>
-      <w:r>
-        <w:rPr>
-          <w:rFonts w:ascii="Times New Roman" w:hAnsi="Times New Roman" w:cs="Times New Roman"/>
-          <w:sz w:val="24"/>
-          <w:szCs w:val="24"/>
-        </w:rPr>
-        <w:t>case</w:t>
-      </w:r>
-      <w:proofErr w:type="spellEnd"/>
-      <w:r>
-        <w:rPr>
-          <w:rFonts w:ascii="Times New Roman" w:hAnsi="Times New Roman" w:cs="Times New Roman"/>
-          <w:sz w:val="24"/>
-          <w:szCs w:val="24"/>
-        </w:rPr>
-        <w:t xml:space="preserve"> </w:t>
-      </w:r>
-      <w:proofErr w:type="spellStart"/>
-      <w:r>
-        <w:rPr>
-          <w:rFonts w:ascii="Times New Roman" w:hAnsi="Times New Roman" w:cs="Times New Roman"/>
-          <w:sz w:val="24"/>
-          <w:szCs w:val="24"/>
-        </w:rPr>
-        <w:t>returns</w:t>
-      </w:r>
-      <w:proofErr w:type="spellEnd"/>
-      <w:r>
-        <w:rPr>
-          <w:rFonts w:ascii="Times New Roman" w:hAnsi="Times New Roman" w:cs="Times New Roman"/>
-          <w:sz w:val="24"/>
-          <w:szCs w:val="24"/>
-        </w:rPr>
-        <w:t xml:space="preserve"> </w:t>
-      </w:r>
-      <w:proofErr w:type="spellStart"/>
-      <w:r>
-        <w:rPr>
-          <w:rFonts w:ascii="Times New Roman" w:hAnsi="Times New Roman" w:cs="Times New Roman"/>
-          <w:sz w:val="24"/>
-          <w:szCs w:val="24"/>
-        </w:rPr>
-        <w:t>to</w:t>
-      </w:r>
-      <w:proofErr w:type="spellEnd"/>
-      <w:r>
-        <w:rPr>
-          <w:rFonts w:ascii="Times New Roman" w:hAnsi="Times New Roman" w:cs="Times New Roman"/>
-          <w:sz w:val="24"/>
-          <w:szCs w:val="24"/>
-        </w:rPr>
-        <w:t xml:space="preserve"> step 2.</w:t>
-      </w:r>
-    </w:p>
-    <w:p>
-      <w:pPr>
-        <w:pStyle w:val="ListeParagraf"/>
-        <w:numPr>
-          <w:ilvl w:val="0"/>
-          <w:numId w:val="2"/>
-        </w:numPr>
-        <w:spacing w:line="480" w:lineRule="auto"/>
-        <w:rPr>
-          <w:rFonts w:ascii="Times New Roman" w:hAnsi="Times New Roman" w:cs="Times New Roman"/>
-          <w:sz w:val="24"/>
-          <w:szCs w:val="24"/>
-        </w:rPr>
-      </w:pPr>
-      <w:r>
-        <w:rPr>
-          <w:rFonts w:ascii="Times New Roman" w:hAnsi="Times New Roman" w:cs="Times New Roman"/>
-          <w:sz w:val="24"/>
-          <w:szCs w:val="24"/>
-        </w:rPr>
-        <w:t xml:space="preserve">Step 3: </w:t>
+        <w:t xml:space="preserve">Step </w:t>
+      </w:r>
+      <w:r>
+        <w:rPr>
+          <w:rFonts w:ascii="Times New Roman" w:hAnsi="Times New Roman" w:cs="Times New Roman"/>
+          <w:sz w:val="24"/>
+          <w:szCs w:val="24"/>
+        </w:rPr>
+        <w:t>2</w:t>
+      </w:r>
+      <w:r>
+        <w:rPr>
+          <w:rFonts w:ascii="Times New Roman" w:hAnsi="Times New Roman" w:cs="Times New Roman"/>
+          <w:sz w:val="24"/>
+          <w:szCs w:val="24"/>
+        </w:rPr>
+        <w:t xml:space="preserve">: </w:t>
       </w:r>
       <w:proofErr w:type="spellStart"/>
       <w:r>
@@ -5070,7 +4777,6 @@
         <w:rPr>
           <w:rFonts w:ascii="Times New Roman" w:hAnsi="Times New Roman" w:cs="Times New Roman"/>
         </w:rPr>
-        <w:lastRenderedPageBreak/>
         <w:t>3) Advisors evaluate the drafts chosen by the students and decide whether they will be accepted or rejected</w:t>
       </w:r>
       <w:r>
@@ -5091,57 +4797,13 @@
         <w:rPr>
           <w:rFonts w:ascii="Times New Roman" w:hAnsi="Times New Roman" w:cs="Times New Roman"/>
         </w:rPr>
-        <w:t xml:space="preserve">4) If </w:t>
-      </w:r>
-      <w:r>
-        <w:rPr>
-          <w:rFonts w:ascii="Times New Roman" w:hAnsi="Times New Roman" w:cs="Times New Roman"/>
-        </w:rPr>
-        <w:t>advisors</w:t>
-      </w:r>
-      <w:r>
-        <w:rPr>
-          <w:rFonts w:ascii="Times New Roman" w:hAnsi="Times New Roman" w:cs="Times New Roman"/>
-        </w:rPr>
-        <w:t xml:space="preserve"> open “</w:t>
-      </w:r>
-      <w:r>
-        <w:rPr>
-          <w:rFonts w:ascii="Times New Roman" w:hAnsi="Times New Roman" w:cs="Times New Roman"/>
-        </w:rPr>
-        <w:t>profession</w:t>
-      </w:r>
-      <w:r>
-        <w:rPr>
-          <w:rFonts w:ascii="Times New Roman" w:hAnsi="Times New Roman" w:cs="Times New Roman"/>
-        </w:rPr>
-        <w:t xml:space="preserve">” tab, the system shows </w:t>
-      </w:r>
-      <w:r>
-        <w:rPr>
-          <w:rFonts w:ascii="Times New Roman" w:hAnsi="Times New Roman" w:cs="Times New Roman"/>
-        </w:rPr>
-        <w:t>advisor’s profession</w:t>
-      </w:r>
-      <w:r>
-        <w:rPr>
-          <w:rFonts w:ascii="Times New Roman" w:hAnsi="Times New Roman" w:cs="Times New Roman"/>
-        </w:rPr>
-        <w:t>.</w:t>
-      </w:r>
-    </w:p>
-    <w:p>
-      <w:pPr>
-        <w:spacing w:line="480" w:lineRule="auto"/>
-        <w:rPr>
-          <w:rFonts w:ascii="Times New Roman" w:hAnsi="Times New Roman" w:cs="Times New Roman"/>
-        </w:rPr>
-      </w:pPr>
-      <w:r>
-        <w:rPr>
-          <w:rFonts w:ascii="Times New Roman" w:hAnsi="Times New Roman" w:cs="Times New Roman"/>
-        </w:rPr>
-        <w:t xml:space="preserve">5) </w:t>
+        <w:t>4</w:t>
+      </w:r>
+      <w:r>
+        <w:rPr>
+          <w:rFonts w:ascii="Times New Roman" w:hAnsi="Times New Roman" w:cs="Times New Roman"/>
+        </w:rPr>
+        <w:t xml:space="preserve">) </w:t>
       </w:r>
       <w:r>
         <w:rPr>
@@ -5179,11 +4841,12 @@
           <w:noProof/>
           <w:lang w:val="en-GB" w:eastAsia="en-GB" w:bidi="ar-SA"/>
         </w:rPr>
+        <w:lastRenderedPageBreak/>
         <w:drawing>
-          <wp:inline distT="0" distB="0" distL="0" distR="0" wp14:anchorId="0937C86A" wp14:editId="3C10507E">
-            <wp:extent cx="3734124" cy="5243014"/>
+          <wp:inline distT="0" distB="0" distL="0" distR="0" wp14:anchorId="2651CB6F" wp14:editId="2AF6335F">
+            <wp:extent cx="3246401" cy="4198984"/>
             <wp:effectExtent l="0" t="0" r="0" b="0"/>
-            <wp:docPr id="7" name="Resim 7"/>
+            <wp:docPr id="3" name="Resim 3"/>
             <wp:cNvGraphicFramePr>
               <a:graphicFrameLocks xmlns:a="http://schemas.openxmlformats.org/drawingml/2006/main" noChangeAspect="1"/>
             </wp:cNvGraphicFramePr>
@@ -5203,7 +4866,7 @@
                   <pic:spPr>
                     <a:xfrm>
                       <a:off x="0" y="0"/>
-                      <a:ext cx="3734124" cy="5243014"/>
+                      <a:ext cx="3246401" cy="4198984"/>
                     </a:xfrm>
                     <a:prstGeom prst="rect">
                       <a:avLst/>
@@ -5219,9 +4882,11 @@
     <w:p>
       <w:pPr>
         <w:spacing w:line="480" w:lineRule="auto"/>
-        <w:jc w:val="center"/>
-        <w:rPr>
-          <w:rFonts w:ascii="Times New Roman" w:hAnsi="Times New Roman" w:cs="Times New Roman"/>
+        <w:rPr>
+          <w:rFonts w:ascii="Times New Roman" w:hAnsi="Times New Roman" w:cs="Times New Roman"/>
+          <w:b/>
+          <w:bCs/>
+          <w:lang w:val="tr-TR" w:eastAsia="ko-KR"/>
         </w:rPr>
       </w:pPr>
     </w:p>
@@ -5246,6 +4911,15 @@
           <w:lang w:val="tr-TR" w:eastAsia="ko-KR"/>
         </w:rPr>
       </w:pPr>
+      <w:r>
+        <w:rPr>
+          <w:rFonts w:ascii="Times New Roman" w:hAnsi="Times New Roman" w:cs="Times New Roman"/>
+          <w:b/>
+          <w:bCs/>
+          <w:lang w:val="tr-TR" w:eastAsia="ko-KR"/>
+        </w:rPr>
+        <w:t>DESCRIBING TEAMWORK</w:t>
+      </w:r>
     </w:p>
     <w:p>
       <w:pPr>
@@ -5257,40 +4931,6 @@
           <w:lang w:val="tr-TR" w:eastAsia="ko-KR"/>
         </w:rPr>
       </w:pPr>
-    </w:p>
-    <w:p>
-      <w:pPr>
-        <w:spacing w:line="480" w:lineRule="auto"/>
-        <w:rPr>
-          <w:rFonts w:ascii="Times New Roman" w:hAnsi="Times New Roman" w:cs="Times New Roman"/>
-          <w:b/>
-          <w:bCs/>
-          <w:lang w:val="tr-TR" w:eastAsia="ko-KR"/>
-        </w:rPr>
-      </w:pPr>
-      <w:r>
-        <w:rPr>
-          <w:rFonts w:ascii="Times New Roman" w:hAnsi="Times New Roman" w:cs="Times New Roman"/>
-          <w:b/>
-          <w:bCs/>
-          <w:lang w:val="tr-TR" w:eastAsia="ko-KR"/>
-        </w:rPr>
-        <w:lastRenderedPageBreak/>
-        <w:t>DESCRIBING TEAMWORK</w:t>
-      </w:r>
-    </w:p>
-    <w:p>
-      <w:pPr>
-        <w:spacing w:line="480" w:lineRule="auto"/>
-        <w:rPr>
-          <w:rFonts w:ascii="Times New Roman" w:hAnsi="Times New Roman" w:cs="Times New Roman"/>
-          <w:b/>
-          <w:bCs/>
-          <w:lang w:val="tr-TR" w:eastAsia="ko-KR"/>
-        </w:rPr>
-      </w:pPr>
-      <w:bookmarkStart w:id="0" w:name="_GoBack"/>
-      <w:bookmarkEnd w:id="0"/>
     </w:p>
     <w:p>
       <w:pPr>
@@ -6938,6 +6578,7 @@
           <w:szCs w:val="24"/>
           <w:lang w:eastAsia="ko-KR"/>
         </w:rPr>
+        <w:lastRenderedPageBreak/>
         <w:t>Ha</w:t>
       </w:r>
       <w:r>
@@ -9161,7 +8802,61 @@
           <w:szCs w:val="24"/>
           <w:lang w:eastAsia="ko-KR"/>
         </w:rPr>
-        <w:t xml:space="preserve"> Draw </w:t>
+        <w:t xml:space="preserve"> </w:t>
+      </w:r>
+      <w:proofErr w:type="spellStart"/>
+      <w:r>
+        <w:rPr>
+          <w:rFonts w:ascii="Times New Roman" w:hAnsi="Times New Roman" w:cs="Times New Roman"/>
+          <w:bCs/>
+          <w:sz w:val="24"/>
+          <w:szCs w:val="24"/>
+          <w:lang w:eastAsia="ko-KR"/>
+        </w:rPr>
+        <w:t>and</w:t>
+      </w:r>
+      <w:proofErr w:type="spellEnd"/>
+      <w:r>
+        <w:rPr>
+          <w:rFonts w:ascii="Times New Roman" w:hAnsi="Times New Roman" w:cs="Times New Roman"/>
+          <w:bCs/>
+          <w:sz w:val="24"/>
+          <w:szCs w:val="24"/>
+          <w:lang w:eastAsia="ko-KR"/>
+        </w:rPr>
+        <w:t xml:space="preserve"> </w:t>
+      </w:r>
+      <w:proofErr w:type="spellStart"/>
+      <w:r>
+        <w:rPr>
+          <w:rFonts w:ascii="Times New Roman" w:hAnsi="Times New Roman" w:cs="Times New Roman"/>
+          <w:bCs/>
+          <w:sz w:val="24"/>
+          <w:szCs w:val="24"/>
+          <w:lang w:eastAsia="ko-KR"/>
+        </w:rPr>
+        <w:t>Iteration</w:t>
+      </w:r>
+      <w:proofErr w:type="spellEnd"/>
+      <w:r>
+        <w:rPr>
+          <w:rFonts w:ascii="Times New Roman" w:hAnsi="Times New Roman" w:cs="Times New Roman"/>
+          <w:bCs/>
+          <w:sz w:val="24"/>
+          <w:szCs w:val="24"/>
+          <w:lang w:eastAsia="ko-KR"/>
+        </w:rPr>
+        <w:t xml:space="preserve"> 3. </w:t>
+      </w:r>
+      <w:r>
+        <w:rPr>
+          <w:rFonts w:ascii="Times New Roman" w:hAnsi="Times New Roman" w:cs="Times New Roman"/>
+          <w:bCs/>
+          <w:sz w:val="24"/>
+          <w:szCs w:val="24"/>
+          <w:lang w:eastAsia="ko-KR"/>
+        </w:rPr>
+        <w:t xml:space="preserve">Draw </w:t>
       </w:r>
       <w:proofErr w:type="spellStart"/>
       <w:r>
@@ -9381,7 +9076,71 @@
           <w:szCs w:val="24"/>
           <w:lang w:eastAsia="ko-KR"/>
         </w:rPr>
-        <w:t xml:space="preserve"> 2 </w:t>
+        <w:t xml:space="preserve"> 2</w:t>
+      </w:r>
+      <w:r>
+        <w:rPr>
+          <w:rFonts w:ascii="Times New Roman" w:hAnsi="Times New Roman" w:cs="Times New Roman"/>
+          <w:bCs/>
+          <w:sz w:val="24"/>
+          <w:szCs w:val="24"/>
+          <w:lang w:eastAsia="ko-KR"/>
+        </w:rPr>
+        <w:t xml:space="preserve"> </w:t>
+      </w:r>
+      <w:proofErr w:type="spellStart"/>
+      <w:r>
+        <w:rPr>
+          <w:rFonts w:ascii="Times New Roman" w:hAnsi="Times New Roman" w:cs="Times New Roman"/>
+          <w:bCs/>
+          <w:sz w:val="24"/>
+          <w:szCs w:val="24"/>
+          <w:lang w:eastAsia="ko-KR"/>
+        </w:rPr>
+        <w:t>and</w:t>
+      </w:r>
+      <w:proofErr w:type="spellEnd"/>
+      <w:r>
+        <w:rPr>
+          <w:rFonts w:ascii="Times New Roman" w:hAnsi="Times New Roman" w:cs="Times New Roman"/>
+          <w:bCs/>
+          <w:sz w:val="24"/>
+          <w:szCs w:val="24"/>
+          <w:lang w:eastAsia="ko-KR"/>
+        </w:rPr>
+        <w:t xml:space="preserve"> </w:t>
+      </w:r>
+      <w:proofErr w:type="spellStart"/>
+      <w:r>
+        <w:rPr>
+          <w:rFonts w:ascii="Times New Roman" w:hAnsi="Times New Roman" w:cs="Times New Roman"/>
+          <w:bCs/>
+          <w:sz w:val="24"/>
+          <w:szCs w:val="24"/>
+          <w:lang w:eastAsia="ko-KR"/>
+        </w:rPr>
+        <w:t>Iteration</w:t>
+      </w:r>
+      <w:proofErr w:type="spellEnd"/>
+      <w:r>
+        <w:rPr>
+          <w:rFonts w:ascii="Times New Roman" w:hAnsi="Times New Roman" w:cs="Times New Roman"/>
+          <w:bCs/>
+          <w:sz w:val="24"/>
+          <w:szCs w:val="24"/>
+          <w:lang w:eastAsia="ko-KR"/>
+        </w:rPr>
+        <w:t xml:space="preserve"> 3</w:t>
+      </w:r>
+      <w:r>
+        <w:rPr>
+          <w:rFonts w:ascii="Times New Roman" w:hAnsi="Times New Roman" w:cs="Times New Roman"/>
+          <w:bCs/>
+          <w:sz w:val="24"/>
+          <w:szCs w:val="24"/>
+          <w:lang w:eastAsia="ko-KR"/>
+        </w:rPr>
+        <w:t xml:space="preserve"> </w:t>
       </w:r>
       <w:proofErr w:type="spellStart"/>
       <w:r>
@@ -10097,28 +9856,368 @@
         </w:rPr>
         <w:t xml:space="preserve"> in BYS).</w:t>
       </w:r>
-    </w:p>
-    <w:p>
-      <w:pPr>
-        <w:pStyle w:val="ListeParagraf"/>
-        <w:spacing w:line="480" w:lineRule="auto"/>
-        <w:rPr>
-          <w:rFonts w:ascii="Times New Roman" w:hAnsi="Times New Roman" w:cs="Times New Roman"/>
-          <w:sz w:val="24"/>
-          <w:szCs w:val="24"/>
-        </w:rPr>
-      </w:pPr>
-    </w:p>
-    <w:p>
-      <w:pPr>
-        <w:pStyle w:val="ListeParagraf"/>
-        <w:spacing w:line="480" w:lineRule="auto"/>
-        <w:rPr>
-          <w:rFonts w:ascii="Times New Roman" w:hAnsi="Times New Roman" w:cs="Times New Roman"/>
-          <w:sz w:val="24"/>
-          <w:szCs w:val="24"/>
-        </w:rPr>
-      </w:pPr>
+      <w:r>
+        <w:rPr>
+          <w:rFonts w:ascii="Times New Roman" w:hAnsi="Times New Roman" w:cs="Times New Roman"/>
+          <w:bCs/>
+          <w:sz w:val="24"/>
+          <w:szCs w:val="24"/>
+          <w:lang w:eastAsia="ko-KR"/>
+        </w:rPr>
+        <w:t xml:space="preserve"> </w:t>
+      </w:r>
+      <w:proofErr w:type="spellStart"/>
+      <w:r>
+        <w:rPr>
+          <w:rFonts w:ascii="Times New Roman" w:hAnsi="Times New Roman" w:cs="Times New Roman"/>
+          <w:bCs/>
+          <w:sz w:val="24"/>
+          <w:szCs w:val="24"/>
+          <w:lang w:eastAsia="ko-KR"/>
+        </w:rPr>
+        <w:t>For</w:t>
+      </w:r>
+      <w:proofErr w:type="spellEnd"/>
+      <w:r>
+        <w:rPr>
+          <w:rFonts w:ascii="Times New Roman" w:hAnsi="Times New Roman" w:cs="Times New Roman"/>
+          <w:bCs/>
+          <w:sz w:val="24"/>
+          <w:szCs w:val="24"/>
+          <w:lang w:eastAsia="ko-KR"/>
+        </w:rPr>
+        <w:t xml:space="preserve"> </w:t>
+      </w:r>
+      <w:proofErr w:type="spellStart"/>
+      <w:r>
+        <w:rPr>
+          <w:rFonts w:ascii="Times New Roman" w:hAnsi="Times New Roman" w:cs="Times New Roman"/>
+          <w:bCs/>
+          <w:sz w:val="24"/>
+          <w:szCs w:val="24"/>
+          <w:lang w:eastAsia="ko-KR"/>
+        </w:rPr>
+        <w:t>the</w:t>
+      </w:r>
+      <w:proofErr w:type="spellEnd"/>
+      <w:r>
+        <w:rPr>
+          <w:rFonts w:ascii="Times New Roman" w:hAnsi="Times New Roman" w:cs="Times New Roman"/>
+          <w:bCs/>
+          <w:sz w:val="24"/>
+          <w:szCs w:val="24"/>
+          <w:lang w:eastAsia="ko-KR"/>
+        </w:rPr>
+        <w:t xml:space="preserve"> </w:t>
+      </w:r>
+      <w:proofErr w:type="spellStart"/>
+      <w:r>
+        <w:rPr>
+          <w:rFonts w:ascii="Times New Roman" w:hAnsi="Times New Roman" w:cs="Times New Roman"/>
+          <w:bCs/>
+          <w:sz w:val="24"/>
+          <w:szCs w:val="24"/>
+          <w:lang w:eastAsia="ko-KR"/>
+        </w:rPr>
+        <w:t>third</w:t>
+      </w:r>
+      <w:proofErr w:type="spellEnd"/>
+      <w:r>
+        <w:rPr>
+          <w:rFonts w:ascii="Times New Roman" w:hAnsi="Times New Roman" w:cs="Times New Roman"/>
+          <w:bCs/>
+          <w:sz w:val="24"/>
+          <w:szCs w:val="24"/>
+          <w:lang w:eastAsia="ko-KR"/>
+        </w:rPr>
+        <w:t xml:space="preserve"> </w:t>
+      </w:r>
+      <w:proofErr w:type="spellStart"/>
+      <w:r>
+        <w:rPr>
+          <w:rFonts w:ascii="Times New Roman" w:hAnsi="Times New Roman" w:cs="Times New Roman"/>
+          <w:bCs/>
+          <w:sz w:val="24"/>
+          <w:szCs w:val="24"/>
+          <w:lang w:eastAsia="ko-KR"/>
+        </w:rPr>
+        <w:t>iteration</w:t>
+      </w:r>
+      <w:proofErr w:type="spellEnd"/>
+      <w:r>
+        <w:rPr>
+          <w:rFonts w:ascii="Times New Roman" w:hAnsi="Times New Roman" w:cs="Times New Roman"/>
+          <w:bCs/>
+          <w:sz w:val="24"/>
+          <w:szCs w:val="24"/>
+          <w:lang w:eastAsia="ko-KR"/>
+        </w:rPr>
+        <w:t xml:space="preserve">, </w:t>
+      </w:r>
+      <w:proofErr w:type="spellStart"/>
+      <w:r>
+        <w:rPr>
+          <w:rFonts w:ascii="Times New Roman" w:hAnsi="Times New Roman" w:cs="Times New Roman"/>
+          <w:bCs/>
+          <w:sz w:val="24"/>
+          <w:szCs w:val="24"/>
+          <w:lang w:eastAsia="ko-KR"/>
+        </w:rPr>
+        <w:t>timeout</w:t>
+      </w:r>
+      <w:proofErr w:type="spellEnd"/>
+      <w:r>
+        <w:rPr>
+          <w:rFonts w:ascii="Times New Roman" w:hAnsi="Times New Roman" w:cs="Times New Roman"/>
+          <w:bCs/>
+          <w:sz w:val="24"/>
+          <w:szCs w:val="24"/>
+          <w:lang w:eastAsia="ko-KR"/>
+        </w:rPr>
+        <w:t xml:space="preserve"> </w:t>
+      </w:r>
+      <w:proofErr w:type="spellStart"/>
+      <w:r>
+        <w:rPr>
+          <w:rFonts w:ascii="Times New Roman" w:hAnsi="Times New Roman" w:cs="Times New Roman"/>
+          <w:bCs/>
+          <w:sz w:val="24"/>
+          <w:szCs w:val="24"/>
+          <w:lang w:eastAsia="ko-KR"/>
+        </w:rPr>
+        <w:t>feature</w:t>
+      </w:r>
+      <w:proofErr w:type="spellEnd"/>
+      <w:r>
+        <w:rPr>
+          <w:rFonts w:ascii="Times New Roman" w:hAnsi="Times New Roman" w:cs="Times New Roman"/>
+          <w:bCs/>
+          <w:sz w:val="24"/>
+          <w:szCs w:val="24"/>
+          <w:lang w:eastAsia="ko-KR"/>
+        </w:rPr>
+        <w:t xml:space="preserve"> </w:t>
+      </w:r>
+      <w:proofErr w:type="spellStart"/>
+      <w:r>
+        <w:rPr>
+          <w:rFonts w:ascii="Times New Roman" w:hAnsi="Times New Roman" w:cs="Times New Roman"/>
+          <w:bCs/>
+          <w:sz w:val="24"/>
+          <w:szCs w:val="24"/>
+          <w:lang w:eastAsia="ko-KR"/>
+        </w:rPr>
+        <w:t>updated</w:t>
+      </w:r>
+      <w:proofErr w:type="spellEnd"/>
+      <w:r>
+        <w:rPr>
+          <w:rFonts w:ascii="Times New Roman" w:hAnsi="Times New Roman" w:cs="Times New Roman"/>
+          <w:bCs/>
+          <w:sz w:val="24"/>
+          <w:szCs w:val="24"/>
+          <w:lang w:eastAsia="ko-KR"/>
+        </w:rPr>
+        <w:t xml:space="preserve"> </w:t>
+      </w:r>
+      <w:proofErr w:type="spellStart"/>
+      <w:r>
+        <w:rPr>
+          <w:rFonts w:ascii="Times New Roman" w:hAnsi="Times New Roman" w:cs="Times New Roman"/>
+          <w:bCs/>
+          <w:sz w:val="24"/>
+          <w:szCs w:val="24"/>
+          <w:lang w:eastAsia="ko-KR"/>
+        </w:rPr>
+        <w:t>for</w:t>
+      </w:r>
+      <w:proofErr w:type="spellEnd"/>
+      <w:r>
+        <w:rPr>
+          <w:rFonts w:ascii="Times New Roman" w:hAnsi="Times New Roman" w:cs="Times New Roman"/>
+          <w:bCs/>
+          <w:sz w:val="24"/>
+          <w:szCs w:val="24"/>
+          <w:lang w:eastAsia="ko-KR"/>
+        </w:rPr>
+        <w:t xml:space="preserve"> </w:t>
+      </w:r>
+      <w:proofErr w:type="spellStart"/>
+      <w:r>
+        <w:rPr>
+          <w:rFonts w:ascii="Times New Roman" w:hAnsi="Times New Roman" w:cs="Times New Roman"/>
+          <w:bCs/>
+          <w:sz w:val="24"/>
+          <w:szCs w:val="24"/>
+          <w:lang w:eastAsia="ko-KR"/>
+        </w:rPr>
+        <w:t>pyhton</w:t>
+      </w:r>
+      <w:proofErr w:type="spellEnd"/>
+      <w:r>
+        <w:rPr>
+          <w:rFonts w:ascii="Times New Roman" w:hAnsi="Times New Roman" w:cs="Times New Roman"/>
+          <w:bCs/>
+          <w:sz w:val="24"/>
+          <w:szCs w:val="24"/>
+          <w:lang w:eastAsia="ko-KR"/>
+        </w:rPr>
+        <w:t xml:space="preserve">, as </w:t>
+      </w:r>
+      <w:proofErr w:type="spellStart"/>
+      <w:r>
+        <w:rPr>
+          <w:rFonts w:ascii="Times New Roman" w:hAnsi="Times New Roman" w:cs="Times New Roman"/>
+          <w:bCs/>
+          <w:sz w:val="24"/>
+          <w:szCs w:val="24"/>
+          <w:lang w:eastAsia="ko-KR"/>
+        </w:rPr>
+        <w:t>well</w:t>
+      </w:r>
+      <w:proofErr w:type="spellEnd"/>
+      <w:r>
+        <w:rPr>
+          <w:rFonts w:ascii="Times New Roman" w:hAnsi="Times New Roman" w:cs="Times New Roman"/>
+          <w:bCs/>
+          <w:sz w:val="24"/>
+          <w:szCs w:val="24"/>
+          <w:lang w:eastAsia="ko-KR"/>
+        </w:rPr>
+        <w:t xml:space="preserve"> as </w:t>
+      </w:r>
+      <w:proofErr w:type="spellStart"/>
+      <w:r>
+        <w:rPr>
+          <w:rFonts w:ascii="Times New Roman" w:hAnsi="Times New Roman" w:cs="Times New Roman"/>
+          <w:bCs/>
+          <w:sz w:val="24"/>
+          <w:szCs w:val="24"/>
+          <w:lang w:eastAsia="ko-KR"/>
+        </w:rPr>
+        <w:t>the</w:t>
+      </w:r>
+      <w:proofErr w:type="spellEnd"/>
+      <w:r>
+        <w:rPr>
+          <w:rFonts w:ascii="Times New Roman" w:hAnsi="Times New Roman" w:cs="Times New Roman"/>
+          <w:bCs/>
+          <w:sz w:val="24"/>
+          <w:szCs w:val="24"/>
+          <w:lang w:eastAsia="ko-KR"/>
+        </w:rPr>
+        <w:t xml:space="preserve"> </w:t>
+      </w:r>
+      <w:proofErr w:type="spellStart"/>
+      <w:r>
+        <w:rPr>
+          <w:rFonts w:ascii="Times New Roman" w:hAnsi="Times New Roman" w:cs="Times New Roman"/>
+          <w:bCs/>
+          <w:sz w:val="24"/>
+          <w:szCs w:val="24"/>
+          <w:lang w:eastAsia="ko-KR"/>
+        </w:rPr>
+        <w:t>advisor</w:t>
+      </w:r>
+      <w:proofErr w:type="spellEnd"/>
+      <w:r>
+        <w:rPr>
+          <w:rFonts w:ascii="Times New Roman" w:hAnsi="Times New Roman" w:cs="Times New Roman"/>
+          <w:bCs/>
+          <w:sz w:val="24"/>
+          <w:szCs w:val="24"/>
+          <w:lang w:eastAsia="ko-KR"/>
+        </w:rPr>
+        <w:t xml:space="preserve"> </w:t>
+      </w:r>
+      <w:proofErr w:type="spellStart"/>
+      <w:r>
+        <w:rPr>
+          <w:rFonts w:ascii="Times New Roman" w:hAnsi="Times New Roman" w:cs="Times New Roman"/>
+          <w:bCs/>
+          <w:sz w:val="24"/>
+          <w:szCs w:val="24"/>
+          <w:lang w:eastAsia="ko-KR"/>
+        </w:rPr>
+        <w:t>approval</w:t>
+      </w:r>
+      <w:proofErr w:type="spellEnd"/>
+      <w:r>
+        <w:rPr>
+          <w:rFonts w:ascii="Times New Roman" w:hAnsi="Times New Roman" w:cs="Times New Roman"/>
+          <w:bCs/>
+          <w:sz w:val="24"/>
+          <w:szCs w:val="24"/>
+          <w:lang w:eastAsia="ko-KR"/>
+        </w:rPr>
+        <w:t xml:space="preserve"> </w:t>
+      </w:r>
+      <w:proofErr w:type="spellStart"/>
+      <w:r>
+        <w:rPr>
+          <w:rFonts w:ascii="Times New Roman" w:hAnsi="Times New Roman" w:cs="Times New Roman"/>
+          <w:bCs/>
+          <w:sz w:val="24"/>
+          <w:szCs w:val="24"/>
+          <w:lang w:eastAsia="ko-KR"/>
+        </w:rPr>
+        <w:t>or</w:t>
+      </w:r>
+      <w:proofErr w:type="spellEnd"/>
+      <w:r>
+        <w:rPr>
+          <w:rFonts w:ascii="Times New Roman" w:hAnsi="Times New Roman" w:cs="Times New Roman"/>
+          <w:bCs/>
+          <w:sz w:val="24"/>
+          <w:szCs w:val="24"/>
+          <w:lang w:eastAsia="ko-KR"/>
+        </w:rPr>
+        <w:t xml:space="preserve"> </w:t>
+      </w:r>
+      <w:proofErr w:type="spellStart"/>
+      <w:r>
+        <w:rPr>
+          <w:rFonts w:ascii="Times New Roman" w:hAnsi="Times New Roman" w:cs="Times New Roman"/>
+          <w:bCs/>
+          <w:sz w:val="24"/>
+          <w:szCs w:val="24"/>
+          <w:lang w:eastAsia="ko-KR"/>
+        </w:rPr>
+        <w:t>rejection</w:t>
+      </w:r>
+      <w:proofErr w:type="spellEnd"/>
+      <w:r>
+        <w:rPr>
+          <w:rFonts w:ascii="Times New Roman" w:hAnsi="Times New Roman" w:cs="Times New Roman"/>
+          <w:bCs/>
+          <w:sz w:val="24"/>
+          <w:szCs w:val="24"/>
+          <w:lang w:eastAsia="ko-KR"/>
+        </w:rPr>
+        <w:t xml:space="preserve"> </w:t>
+      </w:r>
+      <w:proofErr w:type="spellStart"/>
+      <w:r>
+        <w:rPr>
+          <w:rFonts w:ascii="Times New Roman" w:hAnsi="Times New Roman" w:cs="Times New Roman"/>
+          <w:bCs/>
+          <w:sz w:val="24"/>
+          <w:szCs w:val="24"/>
+          <w:lang w:eastAsia="ko-KR"/>
+        </w:rPr>
+        <w:t>function</w:t>
+      </w:r>
+      <w:proofErr w:type="spellEnd"/>
+      <w:r>
+        <w:rPr>
+          <w:rFonts w:ascii="Times New Roman" w:hAnsi="Times New Roman" w:cs="Times New Roman"/>
+          <w:bCs/>
+          <w:sz w:val="24"/>
+          <w:szCs w:val="24"/>
+          <w:lang w:eastAsia="ko-KR"/>
+        </w:rPr>
+        <w:t xml:space="preserve">. </w:t>
+      </w:r>
     </w:p>
     <w:p>
       <w:pPr>
@@ -12542,6 +12641,7 @@
           <w:szCs w:val="24"/>
           <w:lang w:eastAsia="ko-KR"/>
         </w:rPr>
+        <w:lastRenderedPageBreak/>
         <w:t>using</w:t>
       </w:r>
       <w:proofErr w:type="spellEnd"/>
@@ -12912,30 +13012,8 @@
           <w:szCs w:val="24"/>
           <w:lang w:eastAsia="ko-KR"/>
         </w:rPr>
-        <w:t xml:space="preserve"> </w:t>
-      </w:r>
-      <w:proofErr w:type="gramStart"/>
-      <w:r>
-        <w:rPr>
-          <w:rFonts w:ascii="Times New Roman" w:hAnsi="Times New Roman" w:cs="Times New Roman" w:hint="eastAsia"/>
-          <w:sz w:val="24"/>
-          <w:szCs w:val="24"/>
-          <w:lang w:eastAsia="ko-KR"/>
-        </w:rPr>
-        <w:t>2 .</w:t>
-      </w:r>
-      <w:proofErr w:type="gramEnd"/>
-    </w:p>
-    <w:p>
-      <w:pPr>
-        <w:pStyle w:val="ListeParagraf"/>
-        <w:spacing w:line="480" w:lineRule="auto"/>
-        <w:rPr>
-          <w:rFonts w:ascii="Times New Roman" w:hAnsi="Times New Roman" w:cs="Times New Roman"/>
-          <w:sz w:val="24"/>
-          <w:szCs w:val="24"/>
-        </w:rPr>
-      </w:pPr>
+        <w:t xml:space="preserve"> 2.</w:t>
+      </w:r>
     </w:p>
     <w:p>
       <w:pPr>
@@ -13525,7 +13603,6 @@
           <w:szCs w:val="24"/>
           <w:lang w:eastAsia="ko-KR"/>
         </w:rPr>
-        <w:lastRenderedPageBreak/>
         <w:t>class</w:t>
       </w:r>
       <w:proofErr w:type="spellEnd"/>
@@ -14782,71 +14859,25 @@
     <w:p>
       <w:pPr>
         <w:spacing w:line="480" w:lineRule="auto"/>
-        <w:rPr>
-          <w:rFonts w:ascii="Times New Roman" w:hAnsi="Times New Roman" w:cs="Times New Roman"/>
-          <w:b/>
-          <w:bCs/>
-          <w:lang w:val="tr-TR" w:eastAsia="ko-KR"/>
+        <w:ind w:left="360"/>
+        <w:rPr>
+          <w:rFonts w:ascii="Times New Roman" w:hAnsi="Times New Roman" w:cs="Times New Roman"/>
         </w:rPr>
       </w:pPr>
     </w:p>
     <w:p>
       <w:pPr>
         <w:spacing w:line="480" w:lineRule="auto"/>
-        <w:rPr>
-          <w:rFonts w:ascii="Times New Roman" w:hAnsi="Times New Roman" w:cs="Times New Roman"/>
-          <w:b/>
-        </w:rPr>
-      </w:pPr>
-      <w:r>
-        <w:rPr>
-          <w:rFonts w:ascii="Times New Roman" w:hAnsi="Times New Roman" w:cs="Times New Roman"/>
-          <w:b/>
-        </w:rPr>
-        <w:t>The Project Management</w:t>
-      </w:r>
-    </w:p>
-    <w:p>
-      <w:pPr>
-        <w:spacing w:line="480" w:lineRule="auto"/>
-        <w:rPr>
-          <w:rFonts w:ascii="Times New Roman" w:hAnsi="Times New Roman" w:cs="Times New Roman"/>
-          <w:b/>
+        <w:ind w:left="360"/>
+        <w:rPr>
+          <w:rFonts w:ascii="Times New Roman" w:hAnsi="Times New Roman" w:cs="Times New Roman"/>
         </w:rPr>
       </w:pPr>
     </w:p>
     <w:p>
       <w:pPr>
         <w:spacing w:line="480" w:lineRule="auto"/>
-        <w:ind w:firstLine="709"/>
-        <w:rPr>
-          <w:rFonts w:ascii="Times New Roman" w:hAnsi="Times New Roman" w:cs="Times New Roman"/>
-        </w:rPr>
-      </w:pPr>
-      <w:r>
-        <w:rPr>
-          <w:rFonts w:ascii="Times New Roman" w:hAnsi="Times New Roman" w:cs="Times New Roman"/>
-        </w:rPr>
-        <w:t xml:space="preserve">We used a Kanban board to organize tasks. Each new idea, feature or bug fix got turned into a </w:t>
-      </w:r>
-      <w:proofErr w:type="spellStart"/>
-      <w:r>
-        <w:rPr>
-          <w:rFonts w:ascii="Times New Roman" w:hAnsi="Times New Roman" w:cs="Times New Roman"/>
-        </w:rPr>
-        <w:t>git</w:t>
-      </w:r>
-      <w:proofErr w:type="spellEnd"/>
-      <w:r>
-        <w:rPr>
-          <w:rFonts w:ascii="Times New Roman" w:hAnsi="Times New Roman" w:cs="Times New Roman"/>
-        </w:rPr>
-        <w:t xml:space="preserve"> issue and assigned to a project member. We have 5 columns on our Kanban board to organize tasks. To-do column for keeping track of unassigned issues, assigned for issues assigned to a team member, a In Progress column to show what who is working on at the current moment, a review column to show issues that are complete but should be reviewed by other team members before completion, and finally a done section for issues that are complete. While working on the project we sometimes worked on diverging features that required us to branch the project and then one we had a working feature or change, merge into the main branch. Sometimes we had to help each other out on some features.</w:t>
-      </w:r>
-    </w:p>
-    <w:p>
-      <w:pPr>
-        <w:spacing w:line="480" w:lineRule="auto"/>
+        <w:ind w:left="360"/>
         <w:rPr>
           <w:rFonts w:ascii="Times New Roman" w:hAnsi="Times New Roman" w:cs="Times New Roman"/>
         </w:rPr>
@@ -14855,9 +14886,9 @@
     <w:p>
       <w:pPr>
         <w:spacing w:line="480" w:lineRule="auto"/>
-        <w:rPr>
-          <w:rFonts w:ascii="Times New Roman" w:hAnsi="Times New Roman" w:cs="Times New Roman"/>
-          <w:b/>
+        <w:ind w:left="360"/>
+        <w:rPr>
+          <w:rFonts w:ascii="Times New Roman" w:hAnsi="Times New Roman" w:cs="Times New Roman"/>
         </w:rPr>
       </w:pPr>
     </w:p>
@@ -14869,15 +14900,43 @@
           <w:b/>
         </w:rPr>
       </w:pPr>
+      <w:r>
+        <w:rPr>
+          <w:rFonts w:ascii="Times New Roman" w:hAnsi="Times New Roman" w:cs="Times New Roman"/>
+          <w:b/>
+        </w:rPr>
+        <w:lastRenderedPageBreak/>
+        <w:t>The Project Management</w:t>
+      </w:r>
     </w:p>
     <w:p>
       <w:pPr>
         <w:spacing w:line="480" w:lineRule="auto"/>
-        <w:rPr>
-          <w:rFonts w:ascii="Times New Roman" w:hAnsi="Times New Roman" w:cs="Times New Roman"/>
-          <w:b/>
+        <w:ind w:firstLine="709"/>
+        <w:rPr>
+          <w:rFonts w:ascii="Times New Roman" w:hAnsi="Times New Roman" w:cs="Times New Roman"/>
         </w:rPr>
       </w:pPr>
+      <w:r>
+        <w:rPr>
+          <w:rFonts w:ascii="Times New Roman" w:hAnsi="Times New Roman" w:cs="Times New Roman"/>
+        </w:rPr>
+        <w:t xml:space="preserve">We used a Kanban board to organize tasks. Each new idea, feature or bug fix got turned into a </w:t>
+      </w:r>
+      <w:proofErr w:type="spellStart"/>
+      <w:r>
+        <w:rPr>
+          <w:rFonts w:ascii="Times New Roman" w:hAnsi="Times New Roman" w:cs="Times New Roman"/>
+        </w:rPr>
+        <w:t>git</w:t>
+      </w:r>
+      <w:proofErr w:type="spellEnd"/>
+      <w:r>
+        <w:rPr>
+          <w:rFonts w:ascii="Times New Roman" w:hAnsi="Times New Roman" w:cs="Times New Roman"/>
+        </w:rPr>
+        <w:t xml:space="preserve"> issue and assigned to a project member. We have 5 columns on our Kanban board to organize tasks. To-do column for keeping track of unassigned issues, assigned for issues assigned to a team member, a In Progress column to show what who is working on at the current moment, a review column to show issues that are complete but should be reviewed by other team members before completion, and finally a done section for issues that are complete. While working on the project we sometimes worked on diverging features that required us to branch the project and then one we had a working feature or change, merge into the main branch. Sometimes we had to help each other out on some features.</w:t>
+      </w:r>
     </w:p>
     <w:p>
       <w:pPr>
@@ -14898,17 +14957,9 @@
     <w:p>
       <w:pPr>
         <w:spacing w:line="480" w:lineRule="auto"/>
-        <w:rPr>
-          <w:rFonts w:ascii="Times New Roman" w:hAnsi="Times New Roman" w:cs="Times New Roman"/>
-        </w:rPr>
-      </w:pPr>
-    </w:p>
-    <w:p>
-      <w:pPr>
-        <w:spacing w:line="480" w:lineRule="auto"/>
-        <w:rPr>
-          <w:rFonts w:ascii="Times New Roman" w:hAnsi="Times New Roman" w:cs="Times New Roman"/>
-          <w:b/>
+        <w:jc w:val="center"/>
+        <w:rPr>
+          <w:rFonts w:ascii="Times New Roman" w:hAnsi="Times New Roman" w:cs="Times New Roman"/>
         </w:rPr>
       </w:pPr>
       <w:r>
@@ -14918,7 +14969,6 @@
           <w:noProof/>
           <w:lang w:val="en-GB" w:eastAsia="en-GB" w:bidi="ar-SA"/>
         </w:rPr>
-        <w:lastRenderedPageBreak/>
         <w:drawing>
           <wp:anchor distT="0" distB="0" distL="114300" distR="114300" simplePos="0" relativeHeight="251658240" behindDoc="0" locked="0" layoutInCell="1" allowOverlap="1" wp14:anchorId="6DE78310" wp14:editId="5387293B">
             <wp:simplePos x="0" y="0"/>
@@ -14996,6 +15046,16 @@
         </w:rPr>
         <w:t>Kanban board</w:t>
       </w:r>
+    </w:p>
+    <w:p>
+      <w:pPr>
+        <w:spacing w:line="480" w:lineRule="auto"/>
+        <w:jc w:val="center"/>
+        <w:rPr>
+          <w:rFonts w:ascii="Times New Roman" w:hAnsi="Times New Roman" w:cs="Times New Roman"/>
+          <w:b/>
+        </w:rPr>
+      </w:pPr>
       <w:r>
         <w:rPr>
           <w:rFonts w:ascii="Times New Roman" w:hAnsi="Times New Roman" w:cs="Times New Roman"/>
@@ -15003,10 +15063,11 @@
           <w:noProof/>
           <w:lang w:val="en-GB" w:eastAsia="en-GB" w:bidi="ar-SA"/>
         </w:rPr>
+        <w:lastRenderedPageBreak/>
         <w:drawing>
-          <wp:inline distT="0" distB="0" distL="0" distR="0" wp14:anchorId="1CA11068" wp14:editId="7C5C1097">
-            <wp:extent cx="6332220" cy="3422565"/>
-            <wp:effectExtent l="0" t="0" r="0" b="6985"/>
+          <wp:inline distT="0" distB="0" distL="0" distR="0" wp14:anchorId="1CA11068" wp14:editId="258EC431">
+            <wp:extent cx="6294120" cy="3401972"/>
+            <wp:effectExtent l="0" t="0" r="0" b="8255"/>
             <wp:docPr id="4" name="Resim 4" descr="C:\Users\User\AppData\Local\Packages\5319275A.WhatsAppDesktop_cv1g1gvanyjgm\TempState\83061E46B21DF5BC1D7C7B91863CCE52\WhatsApp Görsel 2023-12-19 saat 22.30.13_a190adc7.jpg"/>
             <wp:cNvGraphicFramePr>
               <a:graphicFrameLocks xmlns:a="http://schemas.openxmlformats.org/drawingml/2006/main" noChangeAspect="1"/>
@@ -15036,7 +15097,7 @@
                   <pic:spPr bwMode="auto">
                     <a:xfrm>
                       <a:off x="0" y="0"/>
-                      <a:ext cx="6332220" cy="3422565"/>
+                      <a:ext cx="6326439" cy="3419440"/>
                     </a:xfrm>
                     <a:prstGeom prst="rect">
                       <a:avLst/>
@@ -15068,7 +15129,6 @@
           <w:noProof/>
           <w:lang w:val="en-GB" w:eastAsia="en-GB" w:bidi="ar-SA"/>
         </w:rPr>
-        <w:lastRenderedPageBreak/>
         <w:drawing>
           <wp:inline distT="0" distB="0" distL="0" distR="0" wp14:anchorId="1114E682" wp14:editId="18B37CBB">
             <wp:extent cx="6332220" cy="3095448"/>

</xml_diff>

<commit_message>
Updated and added to the glossary part of the RAD file.
</commit_message>
<xml_diff>
--- a/Iteration_3/RAD.docx
+++ b/Iteration_3/RAD.docx
@@ -520,26 +520,40 @@
           <w:rFonts w:ascii="Times New Roman" w:hAnsi="Times New Roman" w:cs="Times New Roman"/>
           <w:lang w:val="en-GB" w:eastAsia="ko-KR"/>
         </w:rPr>
-        <w:t xml:space="preserve"> While the system is created, we have given importance to future expanding such as making it adaptable to additional roles like department head, admin, etc. Beside this, the system aims to streamline the course registration process, increase efficiency, and provide a user-friendly environment for all users of the system, with room for potential future expansion and adaption.</w:t>
-      </w:r>
-    </w:p>
-    <w:p>
-      <w:pPr>
-        <w:spacing w:line="480" w:lineRule="auto"/>
-        <w:rPr>
-          <w:rFonts w:ascii="Times New Roman" w:hAnsi="Times New Roman" w:cs="Times New Roman"/>
-          <w:lang w:val="en-GB" w:eastAsia="ko-KR"/>
-        </w:rPr>
-      </w:pPr>
-    </w:p>
-    <w:p>
-      <w:pPr>
-        <w:spacing w:line="480" w:lineRule="auto"/>
-        <w:rPr>
-          <w:rFonts w:ascii="Times New Roman" w:hAnsi="Times New Roman" w:cs="Times New Roman"/>
-          <w:b/>
-          <w:bCs/>
-          <w:lang w:val="en-GB"/>
+        <w:t xml:space="preserve"> </w:t>
+      </w:r>
+      <w:r>
+        <w:rPr>
+          <w:rFonts w:ascii="Times New Roman" w:hAnsi="Times New Roman" w:cs="Times New Roman"/>
+          <w:lang w:val="en-GB" w:eastAsia="ko-KR"/>
+        </w:rPr>
+        <w:t xml:space="preserve">Exception handling and logging is a must part added to the system. </w:t>
+      </w:r>
+      <w:r>
+        <w:rPr>
+          <w:rFonts w:ascii="Times New Roman" w:hAnsi="Times New Roman" w:cs="Times New Roman"/>
+          <w:lang w:val="en-GB" w:eastAsia="ko-KR"/>
+        </w:rPr>
+        <w:t>While the system is created, we have given importance to future expanding such as making it adaptable to additional roles like department head, admin, etc. Beside this, the system aims to streamline the course registration process, increase efficiency, and provide a user-friendly environment for all users of the system, with room for potential future expansion and adaption.</w:t>
+      </w:r>
+    </w:p>
+    <w:p>
+      <w:pPr>
+        <w:spacing w:line="480" w:lineRule="auto"/>
+        <w:rPr>
+          <w:rFonts w:ascii="Times New Roman" w:hAnsi="Times New Roman" w:cs="Times New Roman"/>
+          <w:lang w:val="en-GB" w:eastAsia="ko-KR"/>
+        </w:rPr>
+      </w:pPr>
+    </w:p>
+    <w:p>
+      <w:pPr>
+        <w:spacing w:line="480" w:lineRule="auto"/>
+        <w:rPr>
+          <w:rFonts w:ascii="Times New Roman" w:hAnsi="Times New Roman" w:cs="Times New Roman"/>
+          <w:b/>
+          <w:bCs/>
+          <w:lang w:val="en-GB" w:eastAsia="ko-KR"/>
         </w:rPr>
       </w:pPr>
       <w:r>
@@ -557,7 +571,9 @@
         <w:spacing w:line="480" w:lineRule="auto"/>
         <w:rPr>
           <w:rFonts w:ascii="Times New Roman" w:hAnsi="Times New Roman" w:cs="Times New Roman"/>
-          <w:lang w:val="en-GB" w:eastAsia="ko-KR"/>
+          <w:b/>
+          <w:bCs/>
+          <w:lang w:val="en-GB"/>
         </w:rPr>
       </w:pPr>
     </w:p>
@@ -764,15 +780,13 @@
         </w:rPr>
         <w:t xml:space="preserve"> Managing course selection, editing existing registrations, and </w:t>
       </w:r>
-      <w:proofErr w:type="spellStart"/>
-      <w:r>
-        <w:rPr>
-          <w:rFonts w:ascii="Times New Roman" w:hAnsi="Times New Roman" w:cs="Times New Roman"/>
-          <w:lang w:val="en-GB" w:eastAsia="ko-KR"/>
-        </w:rPr>
-        <w:t>canceling</w:t>
-      </w:r>
-      <w:proofErr w:type="spellEnd"/>
+      <w:r>
+        <w:rPr>
+          <w:rFonts w:ascii="Times New Roman" w:hAnsi="Times New Roman" w:cs="Times New Roman"/>
+          <w:lang w:val="en-GB" w:eastAsia="ko-KR"/>
+        </w:rPr>
+        <w:t>cancelling</w:t>
+      </w:r>
       <w:r>
         <w:rPr>
           <w:rFonts w:ascii="Times New Roman" w:hAnsi="Times New Roman" w:cs="Times New Roman"/>
@@ -928,48 +942,120 @@
     </w:p>
     <w:p>
       <w:pPr>
-        <w:spacing w:line="480" w:lineRule="auto"/>
-        <w:rPr>
-          <w:rFonts w:ascii="Times New Roman" w:hAnsi="Times New Roman" w:cs="Times New Roman"/>
-          <w:lang w:val="en-GB" w:eastAsia="ko-KR"/>
-        </w:rPr>
-      </w:pPr>
-    </w:p>
-    <w:p>
-      <w:pPr>
-        <w:spacing w:line="480" w:lineRule="auto"/>
-        <w:rPr>
-          <w:rFonts w:ascii="Times New Roman" w:hAnsi="Times New Roman" w:cs="Times New Roman"/>
-          <w:lang w:val="en-GB" w:eastAsia="ko-KR"/>
-        </w:rPr>
-      </w:pPr>
-    </w:p>
-    <w:p>
-      <w:pPr>
-        <w:spacing w:line="480" w:lineRule="auto"/>
-        <w:rPr>
-          <w:rFonts w:ascii="Times New Roman" w:hAnsi="Times New Roman" w:cs="Times New Roman"/>
-          <w:lang w:val="en-GB" w:eastAsia="ko-KR"/>
-        </w:rPr>
-      </w:pPr>
-    </w:p>
-    <w:p>
-      <w:pPr>
-        <w:spacing w:line="480" w:lineRule="auto"/>
-        <w:rPr>
-          <w:rFonts w:ascii="Times New Roman" w:hAnsi="Times New Roman" w:cs="Times New Roman"/>
-          <w:lang w:val="en-GB" w:eastAsia="ko-KR"/>
-        </w:rPr>
-      </w:pPr>
-    </w:p>
-    <w:p>
-      <w:pPr>
-        <w:spacing w:line="480" w:lineRule="auto"/>
-        <w:rPr>
-          <w:rFonts w:ascii="Times New Roman" w:hAnsi="Times New Roman" w:cs="Times New Roman"/>
-          <w:lang w:val="en-GB" w:eastAsia="ko-KR"/>
-        </w:rPr>
-      </w:pPr>
+        <w:numPr>
+          <w:ilvl w:val="0"/>
+          <w:numId w:val="2"/>
+        </w:numPr>
+        <w:spacing w:line="480" w:lineRule="auto"/>
+        <w:rPr>
+          <w:rFonts w:ascii="Times New Roman" w:hAnsi="Times New Roman" w:cs="Times New Roman"/>
+          <w:lang w:val="en-GB" w:eastAsia="ko-KR"/>
+        </w:rPr>
+      </w:pPr>
+      <w:r>
+        <w:rPr>
+          <w:rFonts w:ascii="Times New Roman" w:hAnsi="Times New Roman" w:cs="Times New Roman"/>
+          <w:b/>
+          <w:bCs/>
+          <w:lang w:val="en-GB" w:eastAsia="ko-KR"/>
+        </w:rPr>
+        <w:t>Stakeholders:</w:t>
+      </w:r>
+      <w:r>
+        <w:rPr>
+          <w:rFonts w:ascii="Times New Roman" w:hAnsi="Times New Roman" w:cs="Times New Roman"/>
+          <w:lang w:val="en-GB" w:eastAsia="ko-KR"/>
+        </w:rPr>
+        <w:t xml:space="preserve"> Individuals or groups with an interest or concern in the success of the software project.</w:t>
+      </w:r>
+    </w:p>
+    <w:p>
+      <w:pPr>
+        <w:numPr>
+          <w:ilvl w:val="0"/>
+          <w:numId w:val="2"/>
+        </w:numPr>
+        <w:spacing w:line="480" w:lineRule="auto"/>
+        <w:rPr>
+          <w:rFonts w:ascii="Times New Roman" w:hAnsi="Times New Roman" w:cs="Times New Roman"/>
+          <w:lang w:val="en-GB" w:eastAsia="ko-KR"/>
+        </w:rPr>
+      </w:pPr>
+      <w:r>
+        <w:rPr>
+          <w:rFonts w:ascii="Times New Roman" w:hAnsi="Times New Roman" w:cs="Times New Roman"/>
+          <w:b/>
+          <w:bCs/>
+          <w:lang w:val="en-GB" w:eastAsia="ko-KR"/>
+        </w:rPr>
+        <w:lastRenderedPageBreak/>
+        <w:t>RAD (Rapid Application Development):</w:t>
+      </w:r>
+      <w:r>
+        <w:rPr>
+          <w:rFonts w:ascii="Times New Roman" w:hAnsi="Times New Roman" w:cs="Times New Roman"/>
+          <w:lang w:val="en-GB" w:eastAsia="ko-KR"/>
+        </w:rPr>
+        <w:t xml:space="preserve"> A software development methodology that prioritizes quick development cycles and iterative prototyping.</w:t>
+      </w:r>
+    </w:p>
+    <w:p>
+      <w:pPr>
+        <w:numPr>
+          <w:ilvl w:val="0"/>
+          <w:numId w:val="2"/>
+        </w:numPr>
+        <w:spacing w:line="480" w:lineRule="auto"/>
+        <w:rPr>
+          <w:rFonts w:ascii="Times New Roman" w:hAnsi="Times New Roman" w:cs="Times New Roman"/>
+          <w:lang w:val="en-GB" w:eastAsia="ko-KR"/>
+        </w:rPr>
+      </w:pPr>
+      <w:r>
+        <w:rPr>
+          <w:rFonts w:ascii="Times New Roman" w:hAnsi="Times New Roman" w:cs="Times New Roman"/>
+          <w:b/>
+          <w:bCs/>
+          <w:lang w:val="en-GB" w:eastAsia="ko-KR"/>
+        </w:rPr>
+        <w:t>Iterative Development:</w:t>
+      </w:r>
+      <w:r>
+        <w:rPr>
+          <w:rFonts w:ascii="Times New Roman" w:hAnsi="Times New Roman" w:cs="Times New Roman"/>
+          <w:lang w:val="en-GB" w:eastAsia="ko-KR"/>
+        </w:rPr>
+        <w:t xml:space="preserve"> A development approach that involves repeating cycles of prototyping, testing, and refining to progressively improve the software.</w:t>
+      </w:r>
+    </w:p>
+    <w:p>
+      <w:pPr>
+        <w:numPr>
+          <w:ilvl w:val="0"/>
+          <w:numId w:val="2"/>
+        </w:numPr>
+        <w:spacing w:line="480" w:lineRule="auto"/>
+        <w:rPr>
+          <w:rFonts w:ascii="Times New Roman" w:hAnsi="Times New Roman" w:cs="Times New Roman"/>
+          <w:lang w:val="en-GB" w:eastAsia="ko-KR"/>
+        </w:rPr>
+      </w:pPr>
+      <w:r>
+        <w:rPr>
+          <w:rFonts w:ascii="Times New Roman" w:hAnsi="Times New Roman" w:cs="Times New Roman"/>
+          <w:b/>
+          <w:bCs/>
+          <w:lang w:val="en-GB" w:eastAsia="ko-KR"/>
+        </w:rPr>
+        <w:t>Dependency:</w:t>
+      </w:r>
+      <w:r>
+        <w:rPr>
+          <w:rFonts w:ascii="Times New Roman" w:hAnsi="Times New Roman" w:cs="Times New Roman"/>
+          <w:lang w:val="en-GB" w:eastAsia="ko-KR"/>
+        </w:rPr>
+        <w:t xml:space="preserve"> A relationship between two tasks or components where the completion of one dependent on the other.</w:t>
+      </w:r>
     </w:p>
     <w:p>
       <w:pPr>
@@ -1492,6 +1578,7 @@
                 <w:szCs w:val="22"/>
                 <w:lang w:val="en-GB" w:eastAsia="ko-KR"/>
               </w:rPr>
+              <w:lastRenderedPageBreak/>
               <w:t>Students should be able to select and register for courses</w:t>
             </w:r>
           </w:p>
@@ -1663,7 +1750,6 @@
                 <w:szCs w:val="22"/>
                 <w:lang w:val="en-GB" w:eastAsia="ko-KR"/>
               </w:rPr>
-              <w:lastRenderedPageBreak/>
               <w:t>Advisors should have the authority to approve or disapprove students' course registrations</w:t>
             </w:r>
           </w:p>
@@ -1945,6 +2031,7 @@
           <w:rFonts w:ascii="Times New Roman" w:hAnsi="Times New Roman" w:cs="Times New Roman"/>
           <w:lang w:val="en-GB"/>
         </w:rPr>
+        <w:lastRenderedPageBreak/>
         <w:tab/>
         <w:t>1) Student logs in to the website with their username and password.</w:t>
       </w:r>
@@ -2014,7 +2101,6 @@
           <w:rFonts w:ascii="Times New Roman" w:hAnsi="Times New Roman" w:cs="Times New Roman"/>
           <w:lang w:val="en-GB"/>
         </w:rPr>
-        <w:lastRenderedPageBreak/>
         <w:t>5) Student logs out.</w:t>
       </w:r>
     </w:p>
@@ -2277,6 +2363,7 @@
           <w:rFonts w:ascii="Times New Roman" w:hAnsi="Times New Roman" w:cs="Times New Roman"/>
           <w:lang w:val="en-GB"/>
         </w:rPr>
+        <w:lastRenderedPageBreak/>
         <w:t>5) The chosen courses have the advisor's approval.</w:t>
       </w:r>
     </w:p>
@@ -2304,7 +2391,6 @@
           <w:noProof/>
           <w:lang w:val="en-GB"/>
         </w:rPr>
-        <w:lastRenderedPageBreak/>
         <w:drawing>
           <wp:inline distT="0" distB="0" distL="0" distR="0" wp14:anchorId="25615BEE" wp14:editId="23106FB6">
             <wp:extent cx="3893820" cy="5219700"/>
@@ -2481,6 +2567,7 @@
           <w:rFonts w:ascii="Times New Roman" w:hAnsi="Times New Roman" w:cs="Times New Roman"/>
           <w:lang w:val="en-GB"/>
         </w:rPr>
+        <w:lastRenderedPageBreak/>
         <w:t>1) The advisor logs in to the website with their username and password.</w:t>
       </w:r>
     </w:p>
@@ -2515,7 +2602,6 @@
           <w:rFonts w:ascii="Times New Roman" w:hAnsi="Times New Roman" w:cs="Times New Roman"/>
           <w:lang w:val="en-GB"/>
         </w:rPr>
-        <w:lastRenderedPageBreak/>
         <w:t>3) The advisor evaluates the drafts chosen by the students and decides whether they will be accepted or rejected.</w:t>
       </w:r>
     </w:p>
@@ -3558,17 +3644,15 @@
         <w:lastRenderedPageBreak/>
         <w:t xml:space="preserve">an abstract method within the User.java class. </w:t>
       </w:r>
-      <w:proofErr w:type="spellStart"/>
-      <w:r>
-        <w:rPr>
-          <w:rFonts w:ascii="Times New Roman" w:hAnsi="Times New Roman" w:cs="Times New Roman"/>
-          <w:sz w:val="24"/>
-          <w:szCs w:val="24"/>
-          <w:lang w:val="en-GB" w:eastAsia="ko-KR"/>
-        </w:rPr>
-        <w:t>Additionaly</w:t>
-      </w:r>
-      <w:proofErr w:type="spellEnd"/>
+      <w:r>
+        <w:rPr>
+          <w:rFonts w:ascii="Times New Roman" w:hAnsi="Times New Roman" w:cs="Times New Roman"/>
+          <w:sz w:val="24"/>
+          <w:szCs w:val="24"/>
+          <w:lang w:val="en-GB" w:eastAsia="ko-KR"/>
+        </w:rPr>
+        <w:t>Additionally</w:t>
+      </w:r>
       <w:r>
         <w:rPr>
           <w:rFonts w:ascii="Times New Roman" w:hAnsi="Times New Roman" w:cs="Times New Roman"/>

</xml_diff>

<commit_message>
Updated the glossary part once more for the RAD.
</commit_message>
<xml_diff>
--- a/Iteration_3/RAD.docx
+++ b/Iteration_3/RAD.docx
@@ -1055,6 +1055,75 @@
           <w:lang w:val="en-GB" w:eastAsia="ko-KR"/>
         </w:rPr>
         <w:t xml:space="preserve"> A relationship between two tasks or components where the completion of one dependent on the other.</w:t>
+      </w:r>
+    </w:p>
+    <w:p>
+      <w:pPr>
+        <w:numPr>
+          <w:ilvl w:val="0"/>
+          <w:numId w:val="2"/>
+        </w:numPr>
+        <w:spacing w:line="480" w:lineRule="auto"/>
+        <w:rPr>
+          <w:rFonts w:ascii="Times New Roman" w:hAnsi="Times New Roman" w:cs="Times New Roman" w:hint="eastAsia"/>
+          <w:lang w:val="en-GB" w:eastAsia="ko-KR"/>
+        </w:rPr>
+      </w:pPr>
+      <w:r>
+        <w:rPr>
+          <w:rFonts w:ascii="Times New Roman" w:hAnsi="Times New Roman" w:cs="Times New Roman" w:hint="eastAsia"/>
+          <w:b/>
+          <w:bCs/>
+          <w:lang w:val="en-GB" w:eastAsia="ko-KR"/>
+        </w:rPr>
+        <w:t>Role-Based Access Control:</w:t>
+      </w:r>
+      <w:r>
+        <w:rPr>
+          <w:rFonts w:ascii="Times New Roman" w:hAnsi="Times New Roman" w:cs="Times New Roman" w:hint="eastAsia"/>
+          <w:lang w:val="en-GB" w:eastAsia="ko-KR"/>
+        </w:rPr>
+        <w:t xml:space="preserve"> A security mechanism that restricts system access to authorized users based on their roles, ensuring each user type has appropriate access privileges.</w:t>
+      </w:r>
+    </w:p>
+    <w:p>
+      <w:pPr>
+        <w:numPr>
+          <w:ilvl w:val="0"/>
+          <w:numId w:val="2"/>
+        </w:numPr>
+        <w:spacing w:line="480" w:lineRule="auto"/>
+        <w:rPr>
+          <w:rFonts w:ascii="Times New Roman" w:hAnsi="Times New Roman" w:cs="Times New Roman"/>
+          <w:lang w:val="en-GB" w:eastAsia="ko-KR"/>
+        </w:rPr>
+      </w:pPr>
+      <w:proofErr w:type="spellStart"/>
+      <w:r>
+        <w:rPr>
+          <w:rFonts w:ascii="Times New Roman" w:hAnsi="Times New Roman" w:cs="Times New Roman" w:hint="eastAsia"/>
+          <w:b/>
+          <w:bCs/>
+          <w:lang w:val="en-GB" w:eastAsia="ko-KR"/>
+        </w:rPr>
+        <w:t>Catalog</w:t>
+      </w:r>
+      <w:proofErr w:type="spellEnd"/>
+      <w:r>
+        <w:rPr>
+          <w:rFonts w:ascii="Times New Roman" w:hAnsi="Times New Roman" w:cs="Times New Roman" w:hint="eastAsia"/>
+          <w:b/>
+          <w:bCs/>
+          <w:lang w:val="en-GB" w:eastAsia="ko-KR"/>
+        </w:rPr>
+        <w:t xml:space="preserve"> of Courses:</w:t>
+      </w:r>
+      <w:r>
+        <w:rPr>
+          <w:rFonts w:ascii="Times New Roman" w:hAnsi="Times New Roman" w:cs="Times New Roman" w:hint="eastAsia"/>
+          <w:lang w:val="en-GB" w:eastAsia="ko-KR"/>
+        </w:rPr>
+        <w:t xml:space="preserve"> An organized and efficient list of available courses that students can browse and select for registration.</w:t>
       </w:r>
     </w:p>
     <w:p>
@@ -1453,6 +1522,7 @@
                 <w:szCs w:val="22"/>
                 <w:lang w:val="en-GB" w:eastAsia="ko-KR"/>
               </w:rPr>
+              <w:lastRenderedPageBreak/>
               <w:t xml:space="preserve">Courses and programs available in the system should be viewable and selectable during the registration </w:t>
             </w:r>
             <w:proofErr w:type="spellStart"/>
@@ -1578,7 +1648,6 @@
                 <w:szCs w:val="22"/>
                 <w:lang w:val="en-GB" w:eastAsia="ko-KR"/>
               </w:rPr>
-              <w:lastRenderedPageBreak/>
               <w:t>Students should be able to select and register for courses</w:t>
             </w:r>
           </w:p>
@@ -1924,6 +1993,7 @@
           <w:b/>
           <w:lang w:val="en-GB"/>
         </w:rPr>
+        <w:lastRenderedPageBreak/>
         <w:t xml:space="preserve">Use Case Name: </w:t>
       </w:r>
       <w:r>
@@ -2031,7 +2101,6 @@
           <w:rFonts w:ascii="Times New Roman" w:hAnsi="Times New Roman" w:cs="Times New Roman"/>
           <w:lang w:val="en-GB"/>
         </w:rPr>
-        <w:lastRenderedPageBreak/>
         <w:tab/>
         <w:t>1) Student logs in to the website with their username and password.</w:t>
       </w:r>
@@ -2297,6 +2366,7 @@
           <w:rFonts w:ascii="Times New Roman" w:hAnsi="Times New Roman" w:cs="Times New Roman"/>
           <w:lang w:val="en-GB"/>
         </w:rPr>
+        <w:lastRenderedPageBreak/>
         <w:t xml:space="preserve">3) After selecting the courses, student submits the drafts for approval if there no conflicts (misspelling etc.). </w:t>
       </w:r>
     </w:p>
@@ -2363,7 +2433,6 @@
           <w:rFonts w:ascii="Times New Roman" w:hAnsi="Times New Roman" w:cs="Times New Roman"/>
           <w:lang w:val="en-GB"/>
         </w:rPr>
-        <w:lastRenderedPageBreak/>
         <w:t>5) The chosen courses have the advisor's approval.</w:t>
       </w:r>
     </w:p>
@@ -2466,6 +2535,7 @@
           <w:b/>
           <w:lang w:val="en-GB"/>
         </w:rPr>
+        <w:lastRenderedPageBreak/>
         <w:t xml:space="preserve">Use Case Name: </w:t>
       </w:r>
       <w:r>
@@ -2567,7 +2637,6 @@
           <w:rFonts w:ascii="Times New Roman" w:hAnsi="Times New Roman" w:cs="Times New Roman"/>
           <w:lang w:val="en-GB"/>
         </w:rPr>
-        <w:lastRenderedPageBreak/>
         <w:t>1) The advisor logs in to the website with their username and password.</w:t>
       </w:r>
     </w:p>
@@ -2846,7 +2915,6 @@
           <w:noProof/>
           <w:lang w:val="en-GB"/>
         </w:rPr>
-        <w:lastRenderedPageBreak/>
         <w:drawing>
           <wp:inline distT="0" distB="0" distL="0" distR="0" wp14:anchorId="489A6013" wp14:editId="65649344">
             <wp:extent cx="3246755" cy="4199255"/>
@@ -3002,7 +3070,7 @@
           <w:szCs w:val="24"/>
           <w:lang w:val="en-GB" w:eastAsia="ko-KR"/>
         </w:rPr>
-        <w:t xml:space="preserve">): Wrote a unit test for the student class. Implemented a year system as a prerequisite to taking classes. Updated and added features to the student class registration interface. Implemented course acceptance/rejection logic instead of the draft being completely accepted or rejected. Added JAVADOC comments to some of the classes, created a draft class instead of using a 2D array of courses. Implemented input sanitation to prevent runtime errors with taking input. The domain model documented for RAD document. For the third Iteration I built the login script and registration processor for Student. I also helped design the new DCD. I </w:t>
+        <w:t xml:space="preserve">): Wrote a unit test for the student class. Implemented a year system as a prerequisite to taking classes. Updated and added features to the student class registration interface. Implemented course acceptance/rejection logic instead of the draft being completely accepted or rejected. Added JAVADOC comments to some of the classes, created a draft class instead of using a 2D array of courses. Implemented input sanitation to prevent runtime errors with taking input. The domain model documented for RAD document. For the third Iteration I </w:t>
       </w:r>
       <w:r>
         <w:rPr>
@@ -3013,7 +3081,7 @@
           <w:lang w:val="en-GB" w:eastAsia="ko-KR"/>
         </w:rPr>
         <w:lastRenderedPageBreak/>
-        <w:t>also helped with the rest of the process when needed. I also made the unit test for the student class.</w:t>
+        <w:t>built the login script and registration processor for Student. I also helped design the new DCD. I also helped with the rest of the process when needed. I also made the unit test for the student class.</w:t>
       </w:r>
     </w:p>
     <w:p>

</xml_diff>

<commit_message>
Updated the functional requirements part of the RAD file.
</commit_message>
<xml_diff>
--- a/Iteration_3/RAD.docx
+++ b/Iteration_3/RAD.docx
@@ -1065,7 +1065,7 @@
         </w:numPr>
         <w:spacing w:line="480" w:lineRule="auto"/>
         <w:rPr>
-          <w:rFonts w:ascii="Times New Roman" w:hAnsi="Times New Roman" w:cs="Times New Roman" w:hint="eastAsia"/>
+          <w:rFonts w:ascii="Times New Roman" w:hAnsi="Times New Roman" w:cs="Times New Roman"/>
           <w:lang w:val="en-GB" w:eastAsia="ko-KR"/>
         </w:rPr>
       </w:pPr>
@@ -1233,7 +1233,7 @@
         </w:tc>
         <w:tc>
           <w:tcPr>
-            <w:tcW w:w="5014" w:type="dxa"/>
+            <w:tcW w:w="5015" w:type="dxa"/>
             <w:shd w:val="clear" w:color="auto" w:fill="FFFFFF" w:themeFill="background2"/>
           </w:tcPr>
           <w:p>
@@ -1311,13 +1311,49 @@
                 <w:szCs w:val="22"/>
                 <w:lang w:val="en-GB" w:eastAsia="ko-KR"/>
               </w:rPr>
-              <w:t>Students and advisors should be able to log into the system with their assigned username and password.</w:t>
+              <w:t>Students</w:t>
+            </w:r>
+            <w:r>
+              <w:rPr>
+                <w:rFonts w:ascii="Times New Roman" w:hAnsi="Times New Roman" w:cs="Times New Roman"/>
+                <w:sz w:val="22"/>
+                <w:szCs w:val="22"/>
+                <w:lang w:val="en-GB" w:eastAsia="ko-KR"/>
+              </w:rPr>
+              <w:t xml:space="preserve">, </w:t>
+            </w:r>
+            <w:r>
+              <w:rPr>
+                <w:rFonts w:ascii="Times New Roman" w:hAnsi="Times New Roman" w:cs="Times New Roman"/>
+                <w:sz w:val="22"/>
+                <w:szCs w:val="22"/>
+                <w:lang w:val="en-GB" w:eastAsia="ko-KR"/>
+              </w:rPr>
+              <w:t>advisors</w:t>
+            </w:r>
+            <w:r>
+              <w:rPr>
+                <w:rFonts w:ascii="Times New Roman" w:hAnsi="Times New Roman" w:cs="Times New Roman"/>
+                <w:sz w:val="22"/>
+                <w:szCs w:val="22"/>
+                <w:lang w:val="en-GB" w:eastAsia="ko-KR"/>
+              </w:rPr>
+              <w:t>, and lecturers</w:t>
+            </w:r>
+            <w:r>
+              <w:rPr>
+                <w:rFonts w:ascii="Times New Roman" w:hAnsi="Times New Roman" w:cs="Times New Roman"/>
+                <w:sz w:val="22"/>
+                <w:szCs w:val="22"/>
+                <w:lang w:val="en-GB" w:eastAsia="ko-KR"/>
+              </w:rPr>
+              <w:t xml:space="preserve"> should be able to log into the system with their assigned username and password.</w:t>
             </w:r>
           </w:p>
         </w:tc>
         <w:tc>
           <w:tcPr>
-            <w:tcW w:w="5014" w:type="dxa"/>
+            <w:tcW w:w="5015" w:type="dxa"/>
             <w:shd w:val="clear" w:color="auto" w:fill="FFFFFF" w:themeFill="background2"/>
           </w:tcPr>
           <w:p>
@@ -1338,6 +1374,15 @@
                 <w:lang w:val="en-GB" w:eastAsia="ko-KR"/>
               </w:rPr>
               <w:t>Database operations should support</w:t>
+            </w:r>
+            <w:r>
+              <w:rPr>
+                <w:rFonts w:ascii="Times New Roman" w:hAnsi="Times New Roman" w:cs="Times New Roman"/>
+                <w:sz w:val="22"/>
+                <w:szCs w:val="22"/>
+                <w:lang w:val="en-GB" w:eastAsia="ko-KR"/>
+              </w:rPr>
+              <w:t>.</w:t>
             </w:r>
           </w:p>
         </w:tc>
@@ -1368,13 +1413,13 @@
                 <w:szCs w:val="22"/>
                 <w:lang w:val="en-GB" w:eastAsia="ko-KR"/>
               </w:rPr>
-              <w:t>At least two roles should be defined for users in the system: Student and Advisor. It should be easy to add more roles for future requirements, such as Department Head, Admin, and Student Affairs</w:t>
+              <w:t>Implement a Role-Based Access Control to ensure that different user types have access only to features and data relevant to their roles.</w:t>
             </w:r>
           </w:p>
         </w:tc>
         <w:tc>
           <w:tcPr>
-            <w:tcW w:w="5014" w:type="dxa"/>
+            <w:tcW w:w="5015" w:type="dxa"/>
             <w:shd w:val="clear" w:color="auto" w:fill="FFFFFF" w:themeFill="background2"/>
           </w:tcPr>
           <w:p>
@@ -1395,6 +1440,15 @@
                 <w:lang w:val="en-GB" w:eastAsia="ko-KR"/>
               </w:rPr>
               <w:t>The system should be compatible with different devices</w:t>
+            </w:r>
+            <w:r>
+              <w:rPr>
+                <w:rFonts w:ascii="Times New Roman" w:hAnsi="Times New Roman" w:cs="Times New Roman"/>
+                <w:sz w:val="22"/>
+                <w:szCs w:val="22"/>
+                <w:lang w:val="en-GB" w:eastAsia="ko-KR"/>
+              </w:rPr>
+              <w:t>.</w:t>
             </w:r>
           </w:p>
         </w:tc>
@@ -1420,58 +1474,18 @@
             </w:pPr>
             <w:r>
               <w:rPr>
-                <w:rFonts w:ascii="Times New Roman" w:hAnsi="Times New Roman" w:cs="Times New Roman"/>
-                <w:sz w:val="22"/>
-                <w:szCs w:val="22"/>
-                <w:lang w:val="en-GB" w:eastAsia="ko-KR"/>
-              </w:rPr>
-              <w:t xml:space="preserve">Students should be able to </w:t>
-            </w:r>
-            <w:proofErr w:type="spellStart"/>
-            <w:r>
-              <w:rPr>
-                <w:rFonts w:ascii="Times New Roman" w:hAnsi="Times New Roman" w:cs="Times New Roman"/>
-                <w:sz w:val="22"/>
-                <w:szCs w:val="22"/>
-                <w:lang w:val="en-GB" w:eastAsia="ko-KR"/>
-              </w:rPr>
-              <w:t>enroll</w:t>
-            </w:r>
-            <w:proofErr w:type="spellEnd"/>
-            <w:r>
-              <w:rPr>
-                <w:rFonts w:ascii="Times New Roman" w:hAnsi="Times New Roman" w:cs="Times New Roman"/>
-                <w:sz w:val="22"/>
-                <w:szCs w:val="22"/>
-                <w:lang w:val="en-GB" w:eastAsia="ko-KR"/>
-              </w:rPr>
-              <w:t xml:space="preserve"> in courses and advisors should be </w:t>
-            </w:r>
-            <w:proofErr w:type="gramStart"/>
-            <w:r>
-              <w:rPr>
-                <w:rFonts w:ascii="Times New Roman" w:hAnsi="Times New Roman" w:cs="Times New Roman"/>
-                <w:sz w:val="22"/>
-                <w:szCs w:val="22"/>
-                <w:lang w:val="en-GB" w:eastAsia="ko-KR"/>
-              </w:rPr>
-              <w:t>a</w:t>
-            </w:r>
-            <w:proofErr w:type="gramEnd"/>
-            <w:r>
-              <w:rPr>
-                <w:rFonts w:ascii="Times New Roman" w:hAnsi="Times New Roman" w:cs="Times New Roman"/>
-                <w:sz w:val="22"/>
-                <w:szCs w:val="22"/>
-                <w:lang w:val="en-GB" w:eastAsia="ko-KR"/>
-              </w:rPr>
-              <w:t xml:space="preserve"> able to approve students' course selections.</w:t>
+                <w:rFonts w:ascii="Times New Roman" w:hAnsi="Times New Roman" w:cs="Times New Roman" w:hint="eastAsia"/>
+                <w:sz w:val="22"/>
+                <w:szCs w:val="22"/>
+                <w:lang w:val="en-GB" w:eastAsia="ko-KR"/>
+              </w:rPr>
+              <w:t>Ensure an intuitive navigation system for easy interaction with the course registration system.</w:t>
             </w:r>
           </w:p>
         </w:tc>
         <w:tc>
           <w:tcPr>
-            <w:tcW w:w="5014" w:type="dxa"/>
+            <w:tcW w:w="5015" w:type="dxa"/>
             <w:shd w:val="clear" w:color="auto" w:fill="FFFFFF" w:themeFill="background2"/>
           </w:tcPr>
           <w:p>
@@ -1492,6 +1506,15 @@
                 <w:lang w:val="en-GB" w:eastAsia="ko-KR"/>
               </w:rPr>
               <w:t>A user-friendly interface should be provided for users</w:t>
+            </w:r>
+            <w:r>
+              <w:rPr>
+                <w:rFonts w:ascii="Times New Roman" w:hAnsi="Times New Roman" w:cs="Times New Roman"/>
+                <w:sz w:val="22"/>
+                <w:szCs w:val="22"/>
+                <w:lang w:val="en-GB" w:eastAsia="ko-KR"/>
+              </w:rPr>
+              <w:t>.</w:t>
             </w:r>
           </w:p>
         </w:tc>
@@ -1522,10 +1545,72 @@
                 <w:szCs w:val="22"/>
                 <w:lang w:val="en-GB" w:eastAsia="ko-KR"/>
               </w:rPr>
+              <w:t xml:space="preserve">At least </w:t>
+            </w:r>
+            <w:r>
+              <w:rPr>
+                <w:rFonts w:ascii="Times New Roman" w:hAnsi="Times New Roman" w:cs="Times New Roman"/>
+                <w:sz w:val="22"/>
+                <w:szCs w:val="22"/>
+                <w:lang w:val="en-GB" w:eastAsia="ko-KR"/>
+              </w:rPr>
+              <w:t>three</w:t>
+            </w:r>
+            <w:r>
+              <w:rPr>
+                <w:rFonts w:ascii="Times New Roman" w:hAnsi="Times New Roman" w:cs="Times New Roman"/>
+                <w:sz w:val="22"/>
+                <w:szCs w:val="22"/>
+                <w:lang w:val="en-GB" w:eastAsia="ko-KR"/>
+              </w:rPr>
+              <w:t xml:space="preserve"> roles should be defined for users in the system: Student</w:t>
+            </w:r>
+            <w:r>
+              <w:rPr>
+                <w:rFonts w:ascii="Times New Roman" w:hAnsi="Times New Roman" w:cs="Times New Roman"/>
+                <w:sz w:val="22"/>
+                <w:szCs w:val="22"/>
+                <w:lang w:val="en-GB" w:eastAsia="ko-KR"/>
+              </w:rPr>
+              <w:t xml:space="preserve">, </w:t>
+            </w:r>
+            <w:r>
+              <w:rPr>
+                <w:rFonts w:ascii="Times New Roman" w:hAnsi="Times New Roman" w:cs="Times New Roman"/>
+                <w:sz w:val="22"/>
+                <w:szCs w:val="22"/>
+                <w:lang w:val="en-GB" w:eastAsia="ko-KR"/>
+              </w:rPr>
+              <w:t>Advisor</w:t>
+            </w:r>
+            <w:r>
+              <w:rPr>
+                <w:rFonts w:ascii="Times New Roman" w:hAnsi="Times New Roman" w:cs="Times New Roman"/>
+                <w:sz w:val="22"/>
+                <w:szCs w:val="22"/>
+                <w:lang w:val="en-GB" w:eastAsia="ko-KR"/>
+              </w:rPr>
+              <w:t xml:space="preserve"> and Lecturer</w:t>
+            </w:r>
+            <w:r>
+              <w:rPr>
+                <w:rFonts w:ascii="Times New Roman" w:hAnsi="Times New Roman" w:cs="Times New Roman"/>
+                <w:sz w:val="22"/>
+                <w:szCs w:val="22"/>
+                <w:lang w:val="en-GB" w:eastAsia="ko-KR"/>
+              </w:rPr>
+              <w:t xml:space="preserve">. It should be </w:t>
+            </w:r>
+            <w:r>
+              <w:rPr>
+                <w:rFonts w:ascii="Times New Roman" w:hAnsi="Times New Roman" w:cs="Times New Roman"/>
+                <w:sz w:val="22"/>
+                <w:szCs w:val="22"/>
+                <w:lang w:val="en-GB" w:eastAsia="ko-KR"/>
+              </w:rPr>
               <w:lastRenderedPageBreak/>
-              <w:t xml:space="preserve">Courses and programs available in the system should be viewable and selectable during the registration </w:t>
+              <w:t>easy to add more roles for future requirements, such as Department Head, Admin, and Student Affairs</w:t>
             </w:r>
-            <w:proofErr w:type="spellStart"/>
             <w:r>
               <w:rPr>
                 <w:rFonts w:ascii="Times New Roman" w:hAnsi="Times New Roman" w:cs="Times New Roman"/>
@@ -1533,14 +1618,13 @@
                 <w:szCs w:val="22"/>
                 <w:lang w:val="en-GB" w:eastAsia="ko-KR"/>
               </w:rPr>
-              <w:t>proces</w:t>
+              <w:t>.</w:t>
             </w:r>
-            <w:proofErr w:type="spellEnd"/>
           </w:p>
         </w:tc>
         <w:tc>
           <w:tcPr>
-            <w:tcW w:w="5014" w:type="dxa"/>
+            <w:tcW w:w="5015" w:type="dxa"/>
             <w:shd w:val="clear" w:color="auto" w:fill="FFFFFF" w:themeFill="background2"/>
           </w:tcPr>
           <w:p>
@@ -1560,7 +1644,17 @@
                 <w:szCs w:val="22"/>
                 <w:lang w:val="en-GB" w:eastAsia="ko-KR"/>
               </w:rPr>
+              <w:lastRenderedPageBreak/>
               <w:t>Critical data should be regularly backed up to prevent data loss</w:t>
+            </w:r>
+            <w:r>
+              <w:rPr>
+                <w:rFonts w:ascii="Times New Roman" w:hAnsi="Times New Roman" w:cs="Times New Roman"/>
+                <w:sz w:val="22"/>
+                <w:szCs w:val="22"/>
+                <w:lang w:val="en-GB" w:eastAsia="ko-KR"/>
+              </w:rPr>
+              <w:t>.</w:t>
             </w:r>
           </w:p>
         </w:tc>
@@ -1591,13 +1685,183 @@
                 <w:szCs w:val="22"/>
                 <w:lang w:val="en-GB" w:eastAsia="ko-KR"/>
               </w:rPr>
-              <w:t>Department registration rules should be defined and enforced in the system</w:t>
+              <w:t xml:space="preserve">Students should be able to </w:t>
+            </w:r>
+            <w:proofErr w:type="spellStart"/>
+            <w:r>
+              <w:rPr>
+                <w:rFonts w:ascii="Times New Roman" w:hAnsi="Times New Roman" w:cs="Times New Roman"/>
+                <w:sz w:val="22"/>
+                <w:szCs w:val="22"/>
+                <w:lang w:val="en-GB" w:eastAsia="ko-KR"/>
+              </w:rPr>
+              <w:t>enro</w:t>
+            </w:r>
+            <w:r>
+              <w:rPr>
+                <w:rFonts w:ascii="Times New Roman" w:hAnsi="Times New Roman" w:cs="Times New Roman"/>
+                <w:sz w:val="22"/>
+                <w:szCs w:val="22"/>
+                <w:lang w:val="en-GB" w:eastAsia="ko-KR"/>
+              </w:rPr>
+              <w:t>l</w:t>
+            </w:r>
+            <w:r>
+              <w:rPr>
+                <w:rFonts w:ascii="Times New Roman" w:hAnsi="Times New Roman" w:cs="Times New Roman"/>
+                <w:sz w:val="22"/>
+                <w:szCs w:val="22"/>
+                <w:lang w:val="en-GB" w:eastAsia="ko-KR"/>
+              </w:rPr>
+              <w:t>l</w:t>
+            </w:r>
+            <w:proofErr w:type="spellEnd"/>
+            <w:r>
+              <w:rPr>
+                <w:rFonts w:ascii="Times New Roman" w:hAnsi="Times New Roman" w:cs="Times New Roman"/>
+                <w:sz w:val="22"/>
+                <w:szCs w:val="22"/>
+                <w:lang w:val="en-GB" w:eastAsia="ko-KR"/>
+              </w:rPr>
+              <w:t xml:space="preserve"> in courses and advisors should be an able to approve students' course selections.</w:t>
             </w:r>
           </w:p>
         </w:tc>
         <w:tc>
           <w:tcPr>
-            <w:tcW w:w="5014" w:type="dxa"/>
+            <w:tcW w:w="5015" w:type="dxa"/>
+            <w:shd w:val="clear" w:color="auto" w:fill="FFFFFF" w:themeFill="background2"/>
+          </w:tcPr>
+          <w:p>
+            <w:pPr>
+              <w:spacing w:line="480" w:lineRule="auto"/>
+              <w:rPr>
+                <w:rFonts w:ascii="Times New Roman" w:hAnsi="Times New Roman" w:cs="Times New Roman"/>
+                <w:sz w:val="22"/>
+                <w:szCs w:val="22"/>
+                <w:lang w:val="en-GB" w:eastAsia="ko-KR"/>
+              </w:rPr>
+            </w:pPr>
+            <w:r>
+              <w:rPr>
+                <w:rFonts w:ascii="Times New Roman" w:hAnsi="Times New Roman" w:cs="Times New Roman" w:hint="eastAsia"/>
+                <w:sz w:val="22"/>
+                <w:szCs w:val="22"/>
+                <w:lang w:val="en-GB" w:eastAsia="ko-KR"/>
+              </w:rPr>
+              <w:t>Design the system to be scalable, allowing for potential future expansion and adaptation to additional roles or features.</w:t>
+            </w:r>
+          </w:p>
+        </w:tc>
+      </w:tr>
+      <w:tr>
+        <w:trPr>
+          <w:trHeight w:val="300"/>
+        </w:trPr>
+        <w:tc>
+          <w:tcPr>
+            <w:tcW w:w="4957" w:type="dxa"/>
+            <w:shd w:val="clear" w:color="auto" w:fill="FFFFFF" w:themeFill="background2"/>
+          </w:tcPr>
+          <w:p>
+            <w:pPr>
+              <w:spacing w:line="480" w:lineRule="auto"/>
+              <w:rPr>
+                <w:rFonts w:ascii="Times New Roman" w:hAnsi="Times New Roman" w:cs="Times New Roman"/>
+                <w:sz w:val="22"/>
+                <w:szCs w:val="22"/>
+                <w:lang w:val="en-GB" w:eastAsia="ko-KR"/>
+              </w:rPr>
+            </w:pPr>
+            <w:r>
+              <w:rPr>
+                <w:rFonts w:ascii="Times New Roman" w:hAnsi="Times New Roman" w:cs="Times New Roman"/>
+                <w:sz w:val="22"/>
+                <w:szCs w:val="22"/>
+                <w:lang w:val="en-GB" w:eastAsia="ko-KR"/>
+              </w:rPr>
+              <w:t>Courses and programs available in the system should be viewable and selectable during the registration process</w:t>
+            </w:r>
+            <w:r>
+              <w:rPr>
+                <w:rFonts w:ascii="Times New Roman" w:hAnsi="Times New Roman" w:cs="Times New Roman"/>
+                <w:sz w:val="22"/>
+                <w:szCs w:val="22"/>
+                <w:lang w:val="en-GB" w:eastAsia="ko-KR"/>
+              </w:rPr>
+              <w:t>.</w:t>
+            </w:r>
+          </w:p>
+        </w:tc>
+        <w:tc>
+          <w:tcPr>
+            <w:tcW w:w="5015" w:type="dxa"/>
+            <w:shd w:val="clear" w:color="auto" w:fill="FFFFFF" w:themeFill="background2"/>
+          </w:tcPr>
+          <w:p>
+            <w:pPr>
+              <w:spacing w:line="480" w:lineRule="auto"/>
+              <w:rPr>
+                <w:rFonts w:ascii="Times New Roman" w:hAnsi="Times New Roman" w:cs="Times New Roman"/>
+                <w:sz w:val="22"/>
+                <w:szCs w:val="22"/>
+                <w:lang w:val="en-GB" w:eastAsia="ko-KR"/>
+              </w:rPr>
+            </w:pPr>
+            <w:r>
+              <w:rPr>
+                <w:rFonts w:ascii="Times New Roman" w:hAnsi="Times New Roman" w:cs="Times New Roman" w:hint="eastAsia"/>
+                <w:sz w:val="22"/>
+                <w:szCs w:val="22"/>
+                <w:lang w:val="en-GB" w:eastAsia="ko-KR"/>
+              </w:rPr>
+              <w:t>Conduct thorough testing, including unit testing, integration testing, and user acceptance testing, to ensure the system's reliability and functionality.</w:t>
+            </w:r>
+          </w:p>
+        </w:tc>
+      </w:tr>
+      <w:tr>
+        <w:trPr>
+          <w:trHeight w:val="300"/>
+        </w:trPr>
+        <w:tc>
+          <w:tcPr>
+            <w:tcW w:w="4957" w:type="dxa"/>
+            <w:shd w:val="clear" w:color="auto" w:fill="FFFFFF" w:themeFill="background2"/>
+          </w:tcPr>
+          <w:p>
+            <w:pPr>
+              <w:spacing w:line="480" w:lineRule="auto"/>
+              <w:rPr>
+                <w:rFonts w:ascii="Times New Roman" w:hAnsi="Times New Roman" w:cs="Times New Roman"/>
+                <w:sz w:val="22"/>
+                <w:szCs w:val="22"/>
+                <w:lang w:val="en-GB" w:eastAsia="ko-KR"/>
+              </w:rPr>
+            </w:pPr>
+            <w:r>
+              <w:rPr>
+                <w:rFonts w:ascii="Times New Roman" w:hAnsi="Times New Roman" w:cs="Times New Roman"/>
+                <w:sz w:val="22"/>
+                <w:szCs w:val="22"/>
+                <w:lang w:val="en-GB" w:eastAsia="ko-KR"/>
+              </w:rPr>
+              <w:t>Department registration rules should be defined and enforced in the system</w:t>
+            </w:r>
+            <w:r>
+              <w:rPr>
+                <w:rFonts w:ascii="Times New Roman" w:hAnsi="Times New Roman" w:cs="Times New Roman"/>
+                <w:sz w:val="22"/>
+                <w:szCs w:val="22"/>
+                <w:lang w:val="en-GB" w:eastAsia="ko-KR"/>
+              </w:rPr>
+              <w:t>.</w:t>
+            </w:r>
+          </w:p>
+        </w:tc>
+        <w:tc>
+          <w:tcPr>
+            <w:tcW w:w="5015" w:type="dxa"/>
             <w:shd w:val="clear" w:color="auto" w:fill="FFFFFF" w:themeFill="background2"/>
           </w:tcPr>
           <w:p>
@@ -1650,11 +1914,20 @@
               </w:rPr>
               <w:t>Students should be able to select and register for courses</w:t>
             </w:r>
+            <w:r>
+              <w:rPr>
+                <w:rFonts w:ascii="Times New Roman" w:hAnsi="Times New Roman" w:cs="Times New Roman"/>
+                <w:sz w:val="22"/>
+                <w:szCs w:val="22"/>
+                <w:lang w:val="en-GB" w:eastAsia="ko-KR"/>
+              </w:rPr>
+              <w:t>.</w:t>
+            </w:r>
           </w:p>
         </w:tc>
         <w:tc>
           <w:tcPr>
-            <w:tcW w:w="5014" w:type="dxa"/>
+            <w:tcW w:w="5015" w:type="dxa"/>
             <w:shd w:val="clear" w:color="auto" w:fill="FFFFFF" w:themeFill="background2"/>
           </w:tcPr>
           <w:p>
@@ -1700,18 +1973,18 @@
             </w:pPr>
             <w:r>
               <w:rPr>
-                <w:rFonts w:ascii="Times New Roman" w:hAnsi="Times New Roman" w:cs="Times New Roman"/>
-                <w:sz w:val="22"/>
-                <w:szCs w:val="22"/>
-                <w:lang w:val="en-GB" w:eastAsia="ko-KR"/>
-              </w:rPr>
-              <w:t>They should be able to view past courses and the number of credits they've earned</w:t>
+                <w:rFonts w:ascii="Times New Roman" w:hAnsi="Times New Roman" w:cs="Times New Roman" w:hint="eastAsia"/>
+                <w:sz w:val="22"/>
+                <w:szCs w:val="22"/>
+                <w:lang w:val="en-GB" w:eastAsia="ko-KR"/>
+              </w:rPr>
+              <w:t>Implement a transcript feature allowing students to view their academic history, including grades for completed courses.</w:t>
             </w:r>
           </w:p>
         </w:tc>
         <w:tc>
           <w:tcPr>
-            <w:tcW w:w="5014" w:type="dxa"/>
+            <w:tcW w:w="5015" w:type="dxa"/>
             <w:shd w:val="clear" w:color="auto" w:fill="FFFFFF" w:themeFill="background2"/>
           </w:tcPr>
           <w:p>
@@ -1764,11 +2037,20 @@
               </w:rPr>
               <w:t>Students may need to submit a registration application before making course registrations</w:t>
             </w:r>
+            <w:r>
+              <w:rPr>
+                <w:rFonts w:ascii="Times New Roman" w:hAnsi="Times New Roman" w:cs="Times New Roman"/>
+                <w:sz w:val="22"/>
+                <w:szCs w:val="22"/>
+                <w:lang w:val="en-GB" w:eastAsia="ko-KR"/>
+              </w:rPr>
+              <w:t>.</w:t>
+            </w:r>
           </w:p>
         </w:tc>
         <w:tc>
           <w:tcPr>
-            <w:tcW w:w="5014" w:type="dxa"/>
+            <w:tcW w:w="5015" w:type="dxa"/>
             <w:shd w:val="clear" w:color="auto" w:fill="FFFFFF" w:themeFill="background2"/>
           </w:tcPr>
           <w:p>
@@ -1821,11 +2103,20 @@
               </w:rPr>
               <w:t>Advisors should have the authority to approve or disapprove students' course registrations</w:t>
             </w:r>
+            <w:r>
+              <w:rPr>
+                <w:rFonts w:ascii="Times New Roman" w:hAnsi="Times New Roman" w:cs="Times New Roman"/>
+                <w:sz w:val="22"/>
+                <w:szCs w:val="22"/>
+                <w:lang w:val="en-GB" w:eastAsia="ko-KR"/>
+              </w:rPr>
+              <w:t>.</w:t>
+            </w:r>
           </w:p>
         </w:tc>
         <w:tc>
           <w:tcPr>
-            <w:tcW w:w="5014" w:type="dxa"/>
+            <w:tcW w:w="5015" w:type="dxa"/>
             <w:shd w:val="clear" w:color="auto" w:fill="FFFFFF" w:themeFill="background2"/>
           </w:tcPr>
           <w:p>
@@ -1850,6 +2141,150 @@
           </w:p>
         </w:tc>
       </w:tr>
+      <w:tr>
+        <w:trPr>
+          <w:trHeight w:val="300"/>
+        </w:trPr>
+        <w:tc>
+          <w:tcPr>
+            <w:tcW w:w="4957" w:type="dxa"/>
+            <w:shd w:val="clear" w:color="auto" w:fill="FFFFFF" w:themeFill="background2"/>
+          </w:tcPr>
+          <w:p>
+            <w:pPr>
+              <w:spacing w:line="480" w:lineRule="auto"/>
+              <w:rPr>
+                <w:rFonts w:ascii="Times New Roman" w:hAnsi="Times New Roman" w:cs="Times New Roman"/>
+                <w:sz w:val="22"/>
+                <w:szCs w:val="22"/>
+                <w:lang w:val="en-GB" w:eastAsia="ko-KR"/>
+              </w:rPr>
+            </w:pPr>
+            <w:r>
+              <w:rPr>
+                <w:rFonts w:ascii="Times New Roman" w:hAnsi="Times New Roman" w:cs="Times New Roman"/>
+                <w:sz w:val="22"/>
+                <w:szCs w:val="22"/>
+                <w:lang w:val="en-GB" w:eastAsia="ko-KR"/>
+              </w:rPr>
+              <w:t>Lecturers will have the ability to grade and pass/fail a student.</w:t>
+            </w:r>
+          </w:p>
+        </w:tc>
+        <w:tc>
+          <w:tcPr>
+            <w:tcW w:w="5015" w:type="dxa"/>
+            <w:shd w:val="clear" w:color="auto" w:fill="FFFFFF" w:themeFill="background2"/>
+          </w:tcPr>
+          <w:p>
+            <w:pPr>
+              <w:spacing w:line="480" w:lineRule="auto"/>
+              <w:rPr>
+                <w:rFonts w:ascii="Times New Roman" w:hAnsi="Times New Roman" w:cs="Times New Roman"/>
+                <w:sz w:val="22"/>
+                <w:szCs w:val="22"/>
+                <w:lang w:val="en-GB" w:eastAsia="ko-KR"/>
+              </w:rPr>
+            </w:pPr>
+          </w:p>
+        </w:tc>
+      </w:tr>
+      <w:tr>
+        <w:trPr>
+          <w:trHeight w:val="300"/>
+        </w:trPr>
+        <w:tc>
+          <w:tcPr>
+            <w:tcW w:w="4957" w:type="dxa"/>
+            <w:shd w:val="clear" w:color="auto" w:fill="FFFFFF" w:themeFill="background2"/>
+          </w:tcPr>
+          <w:p>
+            <w:pPr>
+              <w:spacing w:line="480" w:lineRule="auto"/>
+              <w:rPr>
+                <w:rFonts w:ascii="Times New Roman" w:hAnsi="Times New Roman" w:cs="Times New Roman"/>
+                <w:sz w:val="22"/>
+                <w:szCs w:val="22"/>
+                <w:lang w:val="en-GB" w:eastAsia="ko-KR"/>
+              </w:rPr>
+            </w:pPr>
+            <w:r>
+              <w:rPr>
+                <w:rFonts w:ascii="Times New Roman" w:hAnsi="Times New Roman" w:cs="Times New Roman" w:hint="eastAsia"/>
+                <w:sz w:val="22"/>
+                <w:szCs w:val="22"/>
+                <w:lang w:val="en-GB" w:eastAsia="ko-KR"/>
+              </w:rPr>
+              <w:t>Include mechanisms for handling unexpected errors and exceptions to ensure system stability.</w:t>
+            </w:r>
+          </w:p>
+        </w:tc>
+        <w:tc>
+          <w:tcPr>
+            <w:tcW w:w="5015" w:type="dxa"/>
+            <w:shd w:val="clear" w:color="auto" w:fill="FFFFFF" w:themeFill="background2"/>
+          </w:tcPr>
+          <w:p>
+            <w:pPr>
+              <w:spacing w:line="480" w:lineRule="auto"/>
+              <w:rPr>
+                <w:rFonts w:ascii="Times New Roman" w:hAnsi="Times New Roman" w:cs="Times New Roman"/>
+                <w:sz w:val="22"/>
+                <w:szCs w:val="22"/>
+                <w:lang w:val="en-GB" w:eastAsia="ko-KR"/>
+              </w:rPr>
+            </w:pPr>
+          </w:p>
+        </w:tc>
+      </w:tr>
+      <w:tr>
+        <w:trPr>
+          <w:trHeight w:val="300"/>
+        </w:trPr>
+        <w:tc>
+          <w:tcPr>
+            <w:tcW w:w="4957" w:type="dxa"/>
+            <w:shd w:val="clear" w:color="auto" w:fill="FFFFFF" w:themeFill="background2"/>
+          </w:tcPr>
+          <w:p>
+            <w:pPr>
+              <w:spacing w:line="480" w:lineRule="auto"/>
+              <w:rPr>
+                <w:rFonts w:ascii="Times New Roman" w:hAnsi="Times New Roman" w:cs="Times New Roman"/>
+                <w:sz w:val="22"/>
+                <w:szCs w:val="22"/>
+                <w:lang w:val="en-GB" w:eastAsia="ko-KR"/>
+              </w:rPr>
+            </w:pPr>
+            <w:r>
+              <w:rPr>
+                <w:rFonts w:ascii="Times New Roman" w:hAnsi="Times New Roman" w:cs="Times New Roman" w:hint="eastAsia"/>
+                <w:sz w:val="22"/>
+                <w:szCs w:val="22"/>
+                <w:lang w:val="en-GB" w:eastAsia="ko-KR"/>
+              </w:rPr>
+              <w:t>Implement logging to record system events for audit trails and debugging purposes.</w:t>
+            </w:r>
+          </w:p>
+        </w:tc>
+        <w:tc>
+          <w:tcPr>
+            <w:tcW w:w="5015" w:type="dxa"/>
+            <w:shd w:val="clear" w:color="auto" w:fill="FFFFFF" w:themeFill="background2"/>
+          </w:tcPr>
+          <w:p>
+            <w:pPr>
+              <w:spacing w:line="480" w:lineRule="auto"/>
+              <w:rPr>
+                <w:rFonts w:ascii="Times New Roman" w:hAnsi="Times New Roman" w:cs="Times New Roman"/>
+                <w:sz w:val="22"/>
+                <w:szCs w:val="22"/>
+                <w:lang w:val="en-GB" w:eastAsia="ko-KR"/>
+              </w:rPr>
+            </w:pPr>
+          </w:p>
+        </w:tc>
+      </w:tr>
     </w:tbl>
     <w:p>
       <w:pPr>
@@ -1858,7 +2293,7 @@
           <w:rFonts w:ascii="Times New Roman" w:hAnsi="Times New Roman" w:cs="Times New Roman"/>
           <w:b/>
           <w:bCs/>
-          <w:lang w:val="en-GB"/>
+          <w:lang w:val="en-GB" w:eastAsia="ko-KR"/>
         </w:rPr>
       </w:pPr>
       <w:r>
@@ -1868,33 +2303,25 @@
         </w:rPr>
         <w:fldChar w:fldCharType="end"/>
       </w:r>
-      <w:r>
-        <w:rPr>
-          <w:rFonts w:ascii="Times New Roman" w:hAnsi="Times New Roman" w:cs="Times New Roman"/>
-          <w:b/>
-          <w:bCs/>
-          <w:lang w:val="en-GB" w:eastAsia="ko-KR"/>
-        </w:rPr>
-        <w:br/>
-      </w:r>
-    </w:p>
-    <w:p>
-      <w:pPr>
-        <w:spacing w:line="480" w:lineRule="auto"/>
-        <w:rPr>
-          <w:rFonts w:ascii="Times New Roman" w:hAnsi="Times New Roman" w:cs="Times New Roman"/>
-          <w:b/>
-          <w:bCs/>
-          <w:lang w:val="en-GB"/>
-        </w:rPr>
-      </w:pPr>
-      <w:r>
-        <w:rPr>
-          <w:rFonts w:ascii="Times New Roman" w:hAnsi="Times New Roman" w:cs="Times New Roman"/>
-          <w:b/>
-          <w:bCs/>
-          <w:lang w:val="en-GB" w:eastAsia="ko-KR"/>
-        </w:rPr>
+    </w:p>
+    <w:p>
+      <w:pPr>
+        <w:spacing w:line="480" w:lineRule="auto"/>
+        <w:rPr>
+          <w:rFonts w:ascii="Times New Roman" w:hAnsi="Times New Roman" w:cs="Times New Roman"/>
+          <w:b/>
+          <w:bCs/>
+          <w:lang w:val="en-GB"/>
+        </w:rPr>
+      </w:pPr>
+      <w:r>
+        <w:rPr>
+          <w:rFonts w:ascii="Times New Roman" w:hAnsi="Times New Roman" w:cs="Times New Roman"/>
+          <w:b/>
+          <w:bCs/>
+          <w:lang w:val="en-GB" w:eastAsia="ko-KR"/>
+        </w:rPr>
+        <w:lastRenderedPageBreak/>
         <w:t>DOMAIN MODEL</w:t>
       </w:r>
     </w:p>
@@ -1993,7 +2420,6 @@
           <w:b/>
           <w:lang w:val="en-GB"/>
         </w:rPr>
-        <w:lastRenderedPageBreak/>
         <w:t xml:space="preserve">Use Case Name: </w:t>
       </w:r>
       <w:r>
@@ -2238,6 +2664,7 @@
           <w:szCs w:val="24"/>
           <w:lang w:val="en-GB"/>
         </w:rPr>
+        <w:lastRenderedPageBreak/>
         <w:t>Step 2: If student opens “see the transcript” tab, the system shows students’ transcript, then use case returns to step 2.</w:t>
       </w:r>
     </w:p>
@@ -2366,100 +2793,100 @@
           <w:rFonts w:ascii="Times New Roman" w:hAnsi="Times New Roman" w:cs="Times New Roman"/>
           <w:lang w:val="en-GB"/>
         </w:rPr>
+        <w:t xml:space="preserve">3) After selecting the courses, student submits the drafts for approval if there no conflicts (misspelling etc.). </w:t>
+      </w:r>
+    </w:p>
+    <w:p>
+      <w:pPr>
+        <w:spacing w:line="480" w:lineRule="auto"/>
+        <w:rPr>
+          <w:rFonts w:ascii="Times New Roman" w:hAnsi="Times New Roman" w:cs="Times New Roman"/>
+          <w:lang w:val="en-GB"/>
+        </w:rPr>
+      </w:pPr>
+      <w:r>
+        <w:rPr>
+          <w:rFonts w:ascii="Times New Roman" w:hAnsi="Times New Roman" w:cs="Times New Roman"/>
+          <w:lang w:val="en-GB"/>
+        </w:rPr>
+        <w:t>4) If students open “transcript” tab, the system shows students’ transcript.</w:t>
+      </w:r>
+    </w:p>
+    <w:p>
+      <w:pPr>
+        <w:spacing w:line="480" w:lineRule="auto"/>
+        <w:rPr>
+          <w:rFonts w:ascii="Times New Roman" w:hAnsi="Times New Roman" w:cs="Times New Roman"/>
+          <w:lang w:val="en-GB"/>
+        </w:rPr>
+      </w:pPr>
+      <w:r>
+        <w:rPr>
+          <w:rFonts w:ascii="Times New Roman" w:hAnsi="Times New Roman" w:cs="Times New Roman"/>
+          <w:lang w:val="en-GB"/>
+        </w:rPr>
+        <w:t>5) Students log out.</w:t>
+      </w:r>
+    </w:p>
+    <w:p>
+      <w:pPr>
+        <w:spacing w:line="480" w:lineRule="auto"/>
+        <w:rPr>
+          <w:rFonts w:ascii="Times New Roman" w:hAnsi="Times New Roman" w:cs="Times New Roman"/>
+          <w:lang w:val="en-GB"/>
+        </w:rPr>
+      </w:pPr>
+      <w:r>
+        <w:rPr>
+          <w:rFonts w:ascii="Times New Roman" w:hAnsi="Times New Roman" w:cs="Times New Roman"/>
+          <w:lang w:val="en-GB"/>
+        </w:rPr>
+        <w:t xml:space="preserve">4) The advisor reviews the courses the student has selected. </w:t>
+      </w:r>
+    </w:p>
+    <w:p>
+      <w:pPr>
+        <w:spacing w:line="480" w:lineRule="auto"/>
+        <w:rPr>
+          <w:rFonts w:ascii="Times New Roman" w:hAnsi="Times New Roman" w:cs="Times New Roman"/>
+          <w:b/>
+          <w:sz w:val="28"/>
+          <w:lang w:val="en-GB"/>
+        </w:rPr>
+      </w:pPr>
+      <w:r>
+        <w:rPr>
+          <w:rFonts w:ascii="Times New Roman" w:hAnsi="Times New Roman" w:cs="Times New Roman"/>
+          <w:lang w:val="en-GB"/>
+        </w:rPr>
+        <w:t>5) The chosen courses have the advisor's approval.</w:t>
+      </w:r>
+    </w:p>
+    <w:p>
+      <w:pPr>
+        <w:spacing w:line="480" w:lineRule="auto"/>
+        <w:jc w:val="center"/>
+        <w:rPr>
+          <w:rFonts w:ascii="Times New Roman" w:hAnsi="Times New Roman" w:cs="Times New Roman"/>
+          <w:lang w:val="en-GB"/>
+        </w:rPr>
+      </w:pPr>
+    </w:p>
+    <w:p>
+      <w:pPr>
+        <w:spacing w:line="480" w:lineRule="auto"/>
+        <w:jc w:val="center"/>
+        <w:rPr>
+          <w:rFonts w:ascii="Times New Roman" w:hAnsi="Times New Roman" w:cs="Times New Roman"/>
+          <w:lang w:val="en-GB"/>
+        </w:rPr>
+      </w:pPr>
+      <w:r>
+        <w:rPr>
+          <w:noProof/>
+          <w:lang w:val="en-GB"/>
+        </w:rPr>
         <w:lastRenderedPageBreak/>
-        <w:t xml:space="preserve">3) After selecting the courses, student submits the drafts for approval if there no conflicts (misspelling etc.). </w:t>
-      </w:r>
-    </w:p>
-    <w:p>
-      <w:pPr>
-        <w:spacing w:line="480" w:lineRule="auto"/>
-        <w:rPr>
-          <w:rFonts w:ascii="Times New Roman" w:hAnsi="Times New Roman" w:cs="Times New Roman"/>
-          <w:lang w:val="en-GB"/>
-        </w:rPr>
-      </w:pPr>
-      <w:r>
-        <w:rPr>
-          <w:rFonts w:ascii="Times New Roman" w:hAnsi="Times New Roman" w:cs="Times New Roman"/>
-          <w:lang w:val="en-GB"/>
-        </w:rPr>
-        <w:t>4) If students open “transcript” tab, the system shows students’ transcript.</w:t>
-      </w:r>
-    </w:p>
-    <w:p>
-      <w:pPr>
-        <w:spacing w:line="480" w:lineRule="auto"/>
-        <w:rPr>
-          <w:rFonts w:ascii="Times New Roman" w:hAnsi="Times New Roman" w:cs="Times New Roman"/>
-          <w:lang w:val="en-GB"/>
-        </w:rPr>
-      </w:pPr>
-      <w:r>
-        <w:rPr>
-          <w:rFonts w:ascii="Times New Roman" w:hAnsi="Times New Roman" w:cs="Times New Roman"/>
-          <w:lang w:val="en-GB"/>
-        </w:rPr>
-        <w:t>5) Students log out.</w:t>
-      </w:r>
-    </w:p>
-    <w:p>
-      <w:pPr>
-        <w:spacing w:line="480" w:lineRule="auto"/>
-        <w:rPr>
-          <w:rFonts w:ascii="Times New Roman" w:hAnsi="Times New Roman" w:cs="Times New Roman"/>
-          <w:lang w:val="en-GB"/>
-        </w:rPr>
-      </w:pPr>
-      <w:r>
-        <w:rPr>
-          <w:rFonts w:ascii="Times New Roman" w:hAnsi="Times New Roman" w:cs="Times New Roman"/>
-          <w:lang w:val="en-GB"/>
-        </w:rPr>
-        <w:t xml:space="preserve">4) The advisor reviews the courses the student has selected. </w:t>
-      </w:r>
-    </w:p>
-    <w:p>
-      <w:pPr>
-        <w:spacing w:line="480" w:lineRule="auto"/>
-        <w:rPr>
-          <w:rFonts w:ascii="Times New Roman" w:hAnsi="Times New Roman" w:cs="Times New Roman"/>
-          <w:b/>
-          <w:sz w:val="28"/>
-          <w:lang w:val="en-GB"/>
-        </w:rPr>
-      </w:pPr>
-      <w:r>
-        <w:rPr>
-          <w:rFonts w:ascii="Times New Roman" w:hAnsi="Times New Roman" w:cs="Times New Roman"/>
-          <w:lang w:val="en-GB"/>
-        </w:rPr>
-        <w:t>5) The chosen courses have the advisor's approval.</w:t>
-      </w:r>
-    </w:p>
-    <w:p>
-      <w:pPr>
-        <w:spacing w:line="480" w:lineRule="auto"/>
-        <w:jc w:val="center"/>
-        <w:rPr>
-          <w:rFonts w:ascii="Times New Roman" w:hAnsi="Times New Roman" w:cs="Times New Roman"/>
-          <w:lang w:val="en-GB"/>
-        </w:rPr>
-      </w:pPr>
-    </w:p>
-    <w:p>
-      <w:pPr>
-        <w:spacing w:line="480" w:lineRule="auto"/>
-        <w:jc w:val="center"/>
-        <w:rPr>
-          <w:rFonts w:ascii="Times New Roman" w:hAnsi="Times New Roman" w:cs="Times New Roman"/>
-          <w:lang w:val="en-GB"/>
-        </w:rPr>
-      </w:pPr>
-      <w:r>
-        <w:rPr>
-          <w:noProof/>
-          <w:lang w:val="en-GB"/>
-        </w:rPr>
         <w:drawing>
           <wp:inline distT="0" distB="0" distL="0" distR="0" wp14:anchorId="25615BEE" wp14:editId="23106FB6">
             <wp:extent cx="3893820" cy="5219700"/>
@@ -2535,7 +2962,6 @@
           <w:b/>
           <w:lang w:val="en-GB"/>
         </w:rPr>
-        <w:lastRenderedPageBreak/>
         <w:t xml:space="preserve">Use Case Name: </w:t>
       </w:r>
       <w:r>
@@ -2671,6 +3097,7 @@
           <w:rFonts w:ascii="Times New Roman" w:hAnsi="Times New Roman" w:cs="Times New Roman"/>
           <w:lang w:val="en-GB"/>
         </w:rPr>
+        <w:lastRenderedPageBreak/>
         <w:t>3) The advisor evaluates the drafts chosen by the students and decides whether they will be accepted or rejected.</w:t>
       </w:r>
     </w:p>
@@ -2915,6 +3342,7 @@
           <w:noProof/>
           <w:lang w:val="en-GB"/>
         </w:rPr>
+        <w:lastRenderedPageBreak/>
         <w:drawing>
           <wp:inline distT="0" distB="0" distL="0" distR="0" wp14:anchorId="489A6013" wp14:editId="65649344">
             <wp:extent cx="3246755" cy="4199255"/>
@@ -3070,7 +3498,7 @@
           <w:szCs w:val="24"/>
           <w:lang w:val="en-GB" w:eastAsia="ko-KR"/>
         </w:rPr>
-        <w:t xml:space="preserve">): Wrote a unit test for the student class. Implemented a year system as a prerequisite to taking classes. Updated and added features to the student class registration interface. Implemented course acceptance/rejection logic instead of the draft being completely accepted or rejected. Added JAVADOC comments to some of the classes, created a draft class instead of using a 2D array of courses. Implemented input sanitation to prevent runtime errors with taking input. The domain model documented for RAD document. For the third Iteration I </w:t>
+        <w:t xml:space="preserve">): Wrote a unit test for the student class. Implemented a year system as a prerequisite to taking classes. Updated and added features to the student class registration interface. Implemented course acceptance/rejection logic instead of the draft being completely accepted or rejected. Added JAVADOC comments to some of the classes, created a draft class instead of using a 2D array of courses. Implemented input sanitation to prevent runtime errors with taking input. The domain model documented for RAD document. For the third Iteration I built the login script and registration processor for Student. I also helped design the new DCD. I </w:t>
       </w:r>
       <w:r>
         <w:rPr>
@@ -3081,7 +3509,7 @@
           <w:lang w:val="en-GB" w:eastAsia="ko-KR"/>
         </w:rPr>
         <w:lastRenderedPageBreak/>
-        <w:t>built the login script and registration processor for Student. I also helped design the new DCD. I also helped with the rest of the process when needed. I also made the unit test for the student class.</w:t>
+        <w:t>also helped with the rest of the process when needed. I also made the unit test for the student class.</w:t>
       </w:r>
     </w:p>
     <w:p>

</xml_diff>

<commit_message>
Updated my responsibility/contribution part in the RAD.
</commit_message>
<xml_diff>
--- a/Iteration_3/RAD.docx
+++ b/Iteration_3/RAD.docx
@@ -4085,6 +4085,25 @@
         </w:rPr>
         <w:t xml:space="preserve"> variable to the Course class that says if a student has completed that course.</w:t>
       </w:r>
+      <w:r>
+        <w:rPr>
+          <w:rFonts w:ascii="Times New Roman" w:hAnsi="Times New Roman" w:cs="Times New Roman"/>
+          <w:sz w:val="24"/>
+          <w:szCs w:val="24"/>
+          <w:lang w:val="en-GB" w:eastAsia="ko-KR"/>
+        </w:rPr>
+        <w:t xml:space="preserve"> For the third iteration, I have created the lecturer part of the project from JAVA to PYTHOn, which I have also done in the previous iterations.. This include getting information about which courses a lecturer gives and grade a student. By grading a student, it should also pass/fail that student based on the rules and regulation made in </w:t>
+      </w:r>
+      <w:r>
+        <w:rPr>
+          <w:rFonts w:ascii="Times New Roman" w:hAnsi="Times New Roman" w:cs="Times New Roman"/>
+          <w:sz w:val="24"/>
+          <w:szCs w:val="24"/>
+          <w:lang w:val="en-GB" w:eastAsia="ko-KR"/>
+        </w:rPr>
+        <w:lastRenderedPageBreak/>
+        <w:t>other parts of the code. Also, I have created a method in the course class. Beside these contributions, I have updated the description, glossary, and list of requirements part in the RAD documentation.</w:t>
+      </w:r>
     </w:p>
     <w:p>
       <w:pPr>
@@ -4110,145 +4129,134 @@
         </w:rPr>
         <w:t xml:space="preserve">Mehmet Sina Çağlar (150123821): In the documentation process, I played a role in crafting relationship arrows, including association, aggregation, </w:t>
       </w:r>
-      <w:proofErr w:type="gramStart"/>
-      <w:r>
-        <w:rPr>
-          <w:rFonts w:ascii="Times New Roman" w:hAnsi="Times New Roman" w:cs="Times New Roman"/>
-          <w:sz w:val="24"/>
-          <w:szCs w:val="24"/>
-          <w:lang w:val="en-GB" w:eastAsia="ko-KR"/>
-        </w:rPr>
-        <w:t>composition</w:t>
-      </w:r>
-      <w:proofErr w:type="gramEnd"/>
-      <w:r>
-        <w:rPr>
-          <w:rFonts w:ascii="Times New Roman" w:hAnsi="Times New Roman" w:cs="Times New Roman"/>
-          <w:sz w:val="24"/>
-          <w:szCs w:val="24"/>
-          <w:lang w:val="en-GB" w:eastAsia="ko-KR"/>
-        </w:rPr>
-        <w:t xml:space="preserve"> and inheritance for the UML class diagram. In the subsequent iteration, I have updated the domain model for the ultimate project. With the aim of demonstrating the implementation of polymorphism, I have introduced </w:t>
-      </w:r>
-      <w:r>
-        <w:rPr>
-          <w:rFonts w:ascii="Times New Roman" w:hAnsi="Times New Roman" w:cs="Times New Roman"/>
-          <w:sz w:val="24"/>
-          <w:szCs w:val="24"/>
-          <w:lang w:val="en-GB" w:eastAsia="ko-KR"/>
+      <w:r>
+        <w:rPr>
+          <w:rFonts w:ascii="Times New Roman" w:hAnsi="Times New Roman" w:cs="Times New Roman"/>
+          <w:sz w:val="24"/>
+          <w:szCs w:val="24"/>
+          <w:lang w:val="en-GB" w:eastAsia="ko-KR"/>
+        </w:rPr>
+        <w:t>composition,</w:t>
+      </w:r>
+      <w:r>
+        <w:rPr>
+          <w:rFonts w:ascii="Times New Roman" w:hAnsi="Times New Roman" w:cs="Times New Roman"/>
+          <w:sz w:val="24"/>
+          <w:szCs w:val="24"/>
+          <w:lang w:val="en-GB" w:eastAsia="ko-KR"/>
+        </w:rPr>
+        <w:t xml:space="preserve"> and inheritance for the UML class diagram. In the subsequent iteration, I have updated the domain model for the ultimate project. With the aim of demonstrating the implementation of polymorphism, I have introduced an abstract method within the User.java class. </w:t>
+      </w:r>
+      <w:r>
+        <w:rPr>
+          <w:rFonts w:ascii="Times New Roman" w:hAnsi="Times New Roman" w:cs="Times New Roman"/>
+          <w:sz w:val="24"/>
+          <w:szCs w:val="24"/>
+          <w:lang w:val="en-GB" w:eastAsia="ko-KR"/>
+        </w:rPr>
+        <w:t>Additionally</w:t>
+      </w:r>
+      <w:r>
+        <w:rPr>
+          <w:rFonts w:ascii="Times New Roman" w:hAnsi="Times New Roman" w:cs="Times New Roman"/>
+          <w:sz w:val="24"/>
+          <w:szCs w:val="24"/>
+          <w:lang w:val="en-GB" w:eastAsia="ko-KR"/>
+        </w:rPr>
+        <w:t>, I introduced the Transcript.java class, designed to provide detailed information about the student. Furthermore, I implemented the Grade.java class that helps for converting between various grade types seamlessly, which I made sure by implementing a unit test for this class.</w:t>
+      </w:r>
+    </w:p>
+    <w:p>
+      <w:pPr>
+        <w:spacing w:line="480" w:lineRule="auto"/>
+        <w:ind w:left="360"/>
+        <w:rPr>
+          <w:rFonts w:ascii="Times New Roman" w:hAnsi="Times New Roman" w:cs="Times New Roman"/>
+          <w:lang w:val="en-GB"/>
+        </w:rPr>
+      </w:pPr>
+    </w:p>
+    <w:p>
+      <w:pPr>
+        <w:spacing w:line="480" w:lineRule="auto"/>
+        <w:ind w:left="360"/>
+        <w:rPr>
+          <w:rFonts w:ascii="Times New Roman" w:hAnsi="Times New Roman" w:cs="Times New Roman"/>
+          <w:lang w:val="en-GB"/>
+        </w:rPr>
+      </w:pPr>
+    </w:p>
+    <w:p>
+      <w:pPr>
+        <w:spacing w:line="480" w:lineRule="auto"/>
+        <w:ind w:left="360"/>
+        <w:rPr>
+          <w:rFonts w:ascii="Times New Roman" w:hAnsi="Times New Roman" w:cs="Times New Roman"/>
+          <w:lang w:val="en-GB"/>
+        </w:rPr>
+      </w:pPr>
+    </w:p>
+    <w:p>
+      <w:pPr>
+        <w:spacing w:line="480" w:lineRule="auto"/>
+        <w:ind w:left="360"/>
+        <w:rPr>
+          <w:rFonts w:ascii="Times New Roman" w:hAnsi="Times New Roman" w:cs="Times New Roman"/>
+          <w:lang w:val="en-GB"/>
+        </w:rPr>
+      </w:pPr>
+    </w:p>
+    <w:p>
+      <w:pPr>
+        <w:spacing w:line="480" w:lineRule="auto"/>
+        <w:rPr>
+          <w:rFonts w:ascii="Times New Roman" w:hAnsi="Times New Roman" w:cs="Times New Roman"/>
+          <w:b/>
+          <w:lang w:val="en-GB"/>
+        </w:rPr>
+      </w:pPr>
+      <w:r>
+        <w:rPr>
+          <w:rFonts w:ascii="Times New Roman" w:hAnsi="Times New Roman" w:cs="Times New Roman"/>
+          <w:b/>
+          <w:lang w:val="en-GB"/>
+        </w:rPr>
+        <w:t>The Project Management</w:t>
+      </w:r>
+    </w:p>
+    <w:p>
+      <w:pPr>
+        <w:spacing w:line="480" w:lineRule="auto"/>
+        <w:ind w:firstLine="709"/>
+        <w:rPr>
+          <w:rFonts w:ascii="Times New Roman" w:hAnsi="Times New Roman" w:cs="Times New Roman"/>
+          <w:lang w:val="en-GB"/>
+        </w:rPr>
+      </w:pPr>
+      <w:r>
+        <w:rPr>
+          <w:rFonts w:ascii="Times New Roman" w:hAnsi="Times New Roman" w:cs="Times New Roman"/>
+          <w:lang w:val="en-GB"/>
+        </w:rPr>
+        <w:t>We used a Kanban board to organize tasks. Each new idea, feature or bug fix got turned into a git issue and assigned to a project member. We have 5 columns on our Kanban board to organize tasks. To-do column for keeping track of unassigned issues, assigned for issues assigned to a team member, a In Progress column to show what who is working on at the current moment, a review column to show issues that are complete but should be reviewed by other team members before completion, and finally a done section for issues that are complete. While working on the project we sometimes worked on diverging features that required us to branch the project and then one we had a working feature or change, merge into the main branch. Sometimes we had to help each other out on some features.</w:t>
+      </w:r>
+    </w:p>
+    <w:p>
+      <w:pPr>
+        <w:spacing w:line="480" w:lineRule="auto"/>
+        <w:rPr>
+          <w:rFonts w:ascii="Times New Roman" w:hAnsi="Times New Roman" w:cs="Times New Roman"/>
+          <w:b/>
+          <w:lang w:val="en-GB"/>
+        </w:rPr>
+      </w:pPr>
+      <w:r>
+        <w:rPr>
+          <w:rFonts w:ascii="Times New Roman" w:hAnsi="Times New Roman" w:cs="Times New Roman"/>
+          <w:b/>
+          <w:lang w:val="en-GB"/>
         </w:rPr>
         <w:lastRenderedPageBreak/>
-        <w:t xml:space="preserve">an abstract method within the User.java class. </w:t>
-      </w:r>
-      <w:r>
-        <w:rPr>
-          <w:rFonts w:ascii="Times New Roman" w:hAnsi="Times New Roman" w:cs="Times New Roman"/>
-          <w:sz w:val="24"/>
-          <w:szCs w:val="24"/>
-          <w:lang w:val="en-GB" w:eastAsia="ko-KR"/>
-        </w:rPr>
-        <w:t>Additionally</w:t>
-      </w:r>
-      <w:r>
-        <w:rPr>
-          <w:rFonts w:ascii="Times New Roman" w:hAnsi="Times New Roman" w:cs="Times New Roman"/>
-          <w:sz w:val="24"/>
-          <w:szCs w:val="24"/>
-          <w:lang w:val="en-GB" w:eastAsia="ko-KR"/>
-        </w:rPr>
-        <w:t>, I introduced the Transcript.java class, designed to provide detailed information about the student. Furthermore, I implemented the Grade.java class that helps for converting between various grade types seamlessly, which I made sure by implementing a unit test for this class.</w:t>
-      </w:r>
-    </w:p>
-    <w:p>
-      <w:pPr>
-        <w:spacing w:line="480" w:lineRule="auto"/>
-        <w:ind w:left="360"/>
-        <w:rPr>
-          <w:rFonts w:ascii="Times New Roman" w:hAnsi="Times New Roman" w:cs="Times New Roman"/>
-          <w:lang w:val="en-GB"/>
-        </w:rPr>
-      </w:pPr>
-    </w:p>
-    <w:p>
-      <w:pPr>
-        <w:spacing w:line="480" w:lineRule="auto"/>
-        <w:ind w:left="360"/>
-        <w:rPr>
-          <w:rFonts w:ascii="Times New Roman" w:hAnsi="Times New Roman" w:cs="Times New Roman"/>
-          <w:lang w:val="en-GB"/>
-        </w:rPr>
-      </w:pPr>
-    </w:p>
-    <w:p>
-      <w:pPr>
-        <w:spacing w:line="480" w:lineRule="auto"/>
-        <w:ind w:left="360"/>
-        <w:rPr>
-          <w:rFonts w:ascii="Times New Roman" w:hAnsi="Times New Roman" w:cs="Times New Roman"/>
-          <w:lang w:val="en-GB"/>
-        </w:rPr>
-      </w:pPr>
-    </w:p>
-    <w:p>
-      <w:pPr>
-        <w:spacing w:line="480" w:lineRule="auto"/>
-        <w:ind w:left="360"/>
-        <w:rPr>
-          <w:rFonts w:ascii="Times New Roman" w:hAnsi="Times New Roman" w:cs="Times New Roman"/>
-          <w:lang w:val="en-GB"/>
-        </w:rPr>
-      </w:pPr>
-    </w:p>
-    <w:p>
-      <w:pPr>
-        <w:spacing w:line="480" w:lineRule="auto"/>
-        <w:rPr>
-          <w:rFonts w:ascii="Times New Roman" w:hAnsi="Times New Roman" w:cs="Times New Roman"/>
-          <w:b/>
-          <w:lang w:val="en-GB"/>
-        </w:rPr>
-      </w:pPr>
-      <w:r>
-        <w:rPr>
-          <w:rFonts w:ascii="Times New Roman" w:hAnsi="Times New Roman" w:cs="Times New Roman"/>
-          <w:b/>
-          <w:lang w:val="en-GB"/>
-        </w:rPr>
-        <w:t>The Project Management</w:t>
-      </w:r>
-    </w:p>
-    <w:p>
-      <w:pPr>
-        <w:spacing w:line="480" w:lineRule="auto"/>
-        <w:ind w:firstLine="709"/>
-        <w:rPr>
-          <w:rFonts w:ascii="Times New Roman" w:hAnsi="Times New Roman" w:cs="Times New Roman"/>
-          <w:lang w:val="en-GB"/>
-        </w:rPr>
-      </w:pPr>
-      <w:r>
-        <w:rPr>
-          <w:rFonts w:ascii="Times New Roman" w:hAnsi="Times New Roman" w:cs="Times New Roman"/>
-          <w:lang w:val="en-GB"/>
-        </w:rPr>
-        <w:t>We used a Kanban board to organize tasks. Each new idea, feature or bug fix got turned into a git issue and assigned to a project member. We have 5 columns on our Kanban board to organize tasks. To-do column for keeping track of unassigned issues, assigned for issues assigned to a team member, a In Progress column to show what who is working on at the current moment, a review column to show issues that are complete but should be reviewed by other team members before completion, and finally a done section for issues that are complete. While working on the project we sometimes worked on diverging features that required us to branch the project and then one we had a working feature or change, merge into the main branch. Sometimes we had to help each other out on some features.</w:t>
-      </w:r>
-    </w:p>
-    <w:p>
-      <w:pPr>
-        <w:spacing w:line="480" w:lineRule="auto"/>
-        <w:rPr>
-          <w:rFonts w:ascii="Times New Roman" w:hAnsi="Times New Roman" w:cs="Times New Roman"/>
-          <w:b/>
-          <w:lang w:val="en-GB"/>
-        </w:rPr>
-      </w:pPr>
-      <w:r>
-        <w:rPr>
-          <w:rFonts w:ascii="Times New Roman" w:hAnsi="Times New Roman" w:cs="Times New Roman"/>
-          <w:b/>
-          <w:lang w:val="en-GB"/>
-        </w:rPr>
         <w:t>The Tools</w:t>
       </w:r>
     </w:p>
@@ -4266,7 +4274,6 @@
           <w:noProof/>
           <w:lang w:val="en-GB"/>
         </w:rPr>
-        <w:lastRenderedPageBreak/>
         <w:drawing>
           <wp:anchor distT="0" distB="0" distL="114300" distR="114300" simplePos="0" relativeHeight="7" behindDoc="0" locked="0" layoutInCell="0" allowOverlap="1" wp14:anchorId="5E7273CA" wp14:editId="67D0EF49">
             <wp:simplePos x="0" y="0"/>
@@ -4344,6 +4351,7 @@
           <w:noProof/>
           <w:lang w:val="en-GB"/>
         </w:rPr>
+        <w:lastRenderedPageBreak/>
         <w:drawing>
           <wp:inline distT="0" distB="0" distL="0" distR="0" wp14:anchorId="5578BABB" wp14:editId="13A07167">
             <wp:extent cx="6294120" cy="3401695"/>
@@ -4397,7 +4405,6 @@
           <w:noProof/>
           <w:lang w:val="en-GB"/>
         </w:rPr>
-        <w:lastRenderedPageBreak/>
         <w:drawing>
           <wp:inline distT="0" distB="0" distL="0" distR="0" wp14:anchorId="0D2B2B40" wp14:editId="4C26FDE2">
             <wp:extent cx="6332220" cy="3094990"/>

</xml_diff>

<commit_message>
Updated my contributions part in the RAD.
</commit_message>
<xml_diff>
--- a/Iteration_3/RAD.docx
+++ b/Iteration_3/RAD.docx
@@ -4092,7 +4092,43 @@
           <w:szCs w:val="24"/>
           <w:lang w:val="en-GB" w:eastAsia="ko-KR"/>
         </w:rPr>
-        <w:t xml:space="preserve"> For the third iteration, I have created the lecturer part of the project from JAVA to PYTHOn, which I have also done in the previous iterations.. This include getting information about which courses a lecturer gives and grade a student. By grading a student, it should also pass/fail that student based on the rules and regulation made in </w:t>
+        <w:t xml:space="preserve"> For the third iteration, I have created the lecturer part of the project from JAVA to PYTHO</w:t>
+      </w:r>
+      <w:r>
+        <w:rPr>
+          <w:rFonts w:ascii="Times New Roman" w:hAnsi="Times New Roman" w:cs="Times New Roman"/>
+          <w:sz w:val="24"/>
+          <w:szCs w:val="24"/>
+          <w:lang w:val="en-GB" w:eastAsia="ko-KR"/>
+        </w:rPr>
+        <w:t>N</w:t>
+      </w:r>
+      <w:r>
+        <w:rPr>
+          <w:rFonts w:ascii="Times New Roman" w:hAnsi="Times New Roman" w:cs="Times New Roman"/>
+          <w:sz w:val="24"/>
+          <w:szCs w:val="24"/>
+          <w:lang w:val="en-GB" w:eastAsia="ko-KR"/>
+        </w:rPr>
+        <w:t>, which I have also done in the previous iterations. This include getting information about which courses a lecturer gives and grade a student. By grading a student, it should also pass/fail that student based on the rules and regulation made in other parts of the code. Also, I have created a method in the course class</w:t>
+      </w:r>
+      <w:r>
+        <w:rPr>
+          <w:rFonts w:ascii="Times New Roman" w:hAnsi="Times New Roman" w:cs="Times New Roman"/>
+          <w:sz w:val="24"/>
+          <w:szCs w:val="24"/>
+          <w:lang w:val="en-GB" w:eastAsia="ko-KR"/>
+        </w:rPr>
+        <w:t xml:space="preserve"> and</w:t>
+      </w:r>
+      <w:r>
+        <w:rPr>
+          <w:rFonts w:ascii="Times New Roman" w:hAnsi="Times New Roman" w:cs="Times New Roman"/>
+          <w:sz w:val="24"/>
+          <w:szCs w:val="24"/>
+          <w:lang w:val="en-GB" w:eastAsia="ko-KR"/>
+        </w:rPr>
+        <w:t xml:space="preserve"> I have made a unit </w:t>
       </w:r>
       <w:r>
         <w:rPr>
@@ -4102,7 +4138,36 @@
           <w:lang w:val="en-GB" w:eastAsia="ko-KR"/>
         </w:rPr>
         <w:lastRenderedPageBreak/>
-        <w:t>other parts of the code. Also, I have created a method in the course class. Beside these contributions, I have updated the description, glossary, and list of requirements part in the RAD documentation.</w:t>
+        <w:t xml:space="preserve">test for the lecturer called </w:t>
+      </w:r>
+      <w:proofErr w:type="spellStart"/>
+      <w:r>
+        <w:rPr>
+          <w:rFonts w:ascii="Times New Roman" w:hAnsi="Times New Roman" w:cs="Times New Roman"/>
+          <w:sz w:val="24"/>
+          <w:szCs w:val="24"/>
+          <w:lang w:val="en-GB" w:eastAsia="ko-KR"/>
+        </w:rPr>
+        <w:t>TestLecturer</w:t>
+      </w:r>
+      <w:proofErr w:type="spellEnd"/>
+      <w:r>
+        <w:rPr>
+          <w:rFonts w:ascii="Times New Roman" w:hAnsi="Times New Roman" w:cs="Times New Roman"/>
+          <w:sz w:val="24"/>
+          <w:szCs w:val="24"/>
+          <w:lang w:val="en-GB" w:eastAsia="ko-KR"/>
+        </w:rPr>
+        <w:t xml:space="preserve">. </w:t>
+      </w:r>
+      <w:r>
+        <w:rPr>
+          <w:rFonts w:ascii="Times New Roman" w:hAnsi="Times New Roman" w:cs="Times New Roman"/>
+          <w:sz w:val="24"/>
+          <w:szCs w:val="24"/>
+          <w:lang w:val="en-GB" w:eastAsia="ko-KR"/>
+        </w:rPr>
+        <w:t>Beside these contributions, I have updated the description, glossary, and list of requirements part in the RAD documentation.</w:t>
       </w:r>
     </w:p>
     <w:p>
@@ -4256,24 +4321,24 @@
           <w:b/>
           <w:lang w:val="en-GB"/>
         </w:rPr>
+        <w:t>The Tools</w:t>
+      </w:r>
+    </w:p>
+    <w:p>
+      <w:pPr>
+        <w:spacing w:line="480" w:lineRule="auto"/>
+        <w:jc w:val="center"/>
+        <w:rPr>
+          <w:rFonts w:ascii="Times New Roman" w:hAnsi="Times New Roman" w:cs="Times New Roman"/>
+          <w:lang w:val="en-GB"/>
+        </w:rPr>
+      </w:pPr>
+      <w:r>
+        <w:rPr>
+          <w:noProof/>
+          <w:lang w:val="en-GB"/>
+        </w:rPr>
         <w:lastRenderedPageBreak/>
-        <w:t>The Tools</w:t>
-      </w:r>
-    </w:p>
-    <w:p>
-      <w:pPr>
-        <w:spacing w:line="480" w:lineRule="auto"/>
-        <w:jc w:val="center"/>
-        <w:rPr>
-          <w:rFonts w:ascii="Times New Roman" w:hAnsi="Times New Roman" w:cs="Times New Roman"/>
-          <w:lang w:val="en-GB"/>
-        </w:rPr>
-      </w:pPr>
-      <w:r>
-        <w:rPr>
-          <w:noProof/>
-          <w:lang w:val="en-GB"/>
-        </w:rPr>
         <w:drawing>
           <wp:anchor distT="0" distB="0" distL="114300" distR="114300" simplePos="0" relativeHeight="7" behindDoc="0" locked="0" layoutInCell="0" allowOverlap="1" wp14:anchorId="5E7273CA" wp14:editId="67D0EF49">
             <wp:simplePos x="0" y="0"/>
@@ -4351,7 +4416,6 @@
           <w:noProof/>
           <w:lang w:val="en-GB"/>
         </w:rPr>
-        <w:lastRenderedPageBreak/>
         <w:drawing>
           <wp:inline distT="0" distB="0" distL="0" distR="0" wp14:anchorId="5578BABB" wp14:editId="13A07167">
             <wp:extent cx="6294120" cy="3401695"/>
@@ -4405,6 +4469,7 @@
           <w:noProof/>
           <w:lang w:val="en-GB"/>
         </w:rPr>
+        <w:lastRenderedPageBreak/>
         <w:drawing>
           <wp:inline distT="0" distB="0" distL="0" distR="0" wp14:anchorId="0D2B2B40" wp14:editId="4C26FDE2">
             <wp:extent cx="6332220" cy="3094990"/>

</xml_diff>

<commit_message>
Updated y contributions part
</commit_message>
<xml_diff>
--- a/Iteration_3/RAD.docx
+++ b/Iteration_3/RAD.docx
@@ -4128,7 +4128,36 @@
           <w:szCs w:val="24"/>
           <w:lang w:val="en-GB" w:eastAsia="ko-KR"/>
         </w:rPr>
-        <w:t xml:space="preserve"> I have made a unit </w:t>
+        <w:t xml:space="preserve"> I have made a unit test for the lecturer called </w:t>
+      </w:r>
+      <w:proofErr w:type="spellStart"/>
+      <w:r>
+        <w:rPr>
+          <w:rFonts w:ascii="Times New Roman" w:hAnsi="Times New Roman" w:cs="Times New Roman"/>
+          <w:sz w:val="24"/>
+          <w:szCs w:val="24"/>
+          <w:lang w:val="en-GB" w:eastAsia="ko-KR"/>
+        </w:rPr>
+        <w:t>TestLecturer</w:t>
+      </w:r>
+      <w:proofErr w:type="spellEnd"/>
+      <w:r>
+        <w:rPr>
+          <w:rFonts w:ascii="Times New Roman" w:hAnsi="Times New Roman" w:cs="Times New Roman"/>
+          <w:sz w:val="24"/>
+          <w:szCs w:val="24"/>
+          <w:lang w:val="en-GB" w:eastAsia="ko-KR"/>
+        </w:rPr>
+        <w:t xml:space="preserve">. </w:t>
+      </w:r>
+      <w:r>
+        <w:rPr>
+          <w:rFonts w:ascii="Times New Roman" w:hAnsi="Times New Roman" w:cs="Times New Roman"/>
+          <w:sz w:val="24"/>
+          <w:szCs w:val="24"/>
+          <w:lang w:val="en-GB" w:eastAsia="ko-KR"/>
+        </w:rPr>
+        <w:t xml:space="preserve">Added/updated the database, beside the student part. At </w:t>
       </w:r>
       <w:r>
         <w:rPr>
@@ -4138,27 +4167,7 @@
           <w:lang w:val="en-GB" w:eastAsia="ko-KR"/>
         </w:rPr>
         <w:lastRenderedPageBreak/>
-        <w:t xml:space="preserve">test for the lecturer called </w:t>
-      </w:r>
-      <w:proofErr w:type="spellStart"/>
-      <w:r>
-        <w:rPr>
-          <w:rFonts w:ascii="Times New Roman" w:hAnsi="Times New Roman" w:cs="Times New Roman"/>
-          <w:sz w:val="24"/>
-          <w:szCs w:val="24"/>
-          <w:lang w:val="en-GB" w:eastAsia="ko-KR"/>
-        </w:rPr>
-        <w:t>TestLecturer</w:t>
-      </w:r>
-      <w:proofErr w:type="spellEnd"/>
-      <w:r>
-        <w:rPr>
-          <w:rFonts w:ascii="Times New Roman" w:hAnsi="Times New Roman" w:cs="Times New Roman"/>
-          <w:sz w:val="24"/>
-          <w:szCs w:val="24"/>
-          <w:lang w:val="en-GB" w:eastAsia="ko-KR"/>
-        </w:rPr>
-        <w:t xml:space="preserve">. </w:t>
+        <w:t xml:space="preserve">last, I tested every function of the system. </w:t>
       </w:r>
       <w:r>
         <w:rPr>

</xml_diff>